<commit_message>
add sprint review and daily scrum
</commit_message>
<xml_diff>
--- a/MentalBoost_Tugas2.docx
+++ b/MentalBoost_Tugas2.docx
@@ -3400,7 +3400,6 @@
         <w:t>Product Backlog &amp; User Story</w:t>
       </w:r>
     </w:p>
-    <w:p/>
     <w:p>
       <w:pPr>
         <w:jc w:val="center"/>
@@ -3448,1170 +3447,728 @@
     <w:tbl>
       <w:tblPr>
         <w:tblStyle w:val="TableGrid"/>
-        <w:tblpPr w:leftFromText="180" w:rightFromText="180" w:vertAnchor="text" w:horzAnchor="margin" w:tblpY="67"/>
         <w:tblW w:w="0" w:type="auto"/>
         <w:tblLook w:val="04A0" w:firstRow="1" w:lastRow="0" w:firstColumn="1" w:lastColumn="0" w:noHBand="0" w:noVBand="1"/>
       </w:tblPr>
       <w:tblGrid>
-        <w:gridCol w:w="12950"/>
+        <w:gridCol w:w="12104"/>
       </w:tblGrid>
       <w:tr>
-        <w:trPr>
-          <w:trHeight w:val="1692"/>
-        </w:trPr>
-        <w:tc>
-          <w:tcPr>
-            <w:tcW w:w="12950" w:type="dxa"/>
-          </w:tcPr>
-          <w:tbl>
-            <w:tblPr>
-              <w:tblpPr w:leftFromText="180" w:rightFromText="180" w:vertAnchor="text" w:horzAnchor="margin" w:tblpXSpec="center" w:tblpY="289"/>
-              <w:tblW w:w="13184" w:type="dxa"/>
-              <w:tblLook w:val="04A0" w:firstRow="1" w:lastRow="0" w:firstColumn="1" w:lastColumn="0" w:noHBand="0" w:noVBand="1"/>
-            </w:tblPr>
-            <w:tblGrid>
-              <w:gridCol w:w="1149"/>
-              <w:gridCol w:w="11575"/>
-            </w:tblGrid>
-            <w:tr>
-              <w:trPr>
-                <w:trHeight w:val="300"/>
-              </w:trPr>
-              <w:tc>
-                <w:tcPr>
-                  <w:tcW w:w="1184" w:type="dxa"/>
-                  <w:tcBorders>
-                    <w:top w:val="single" w:sz="4" w:space="0" w:color="auto"/>
-                    <w:left w:val="single" w:sz="4" w:space="0" w:color="auto"/>
-                    <w:bottom w:val="single" w:sz="4" w:space="0" w:color="auto"/>
-                    <w:right w:val="single" w:sz="4" w:space="0" w:color="auto"/>
-                  </w:tcBorders>
-                  <w:shd w:val="clear" w:color="auto" w:fill="auto"/>
-                  <w:noWrap/>
-                  <w:vAlign w:val="center"/>
-                  <w:hideMark/>
-                </w:tcPr>
-                <w:p>
-                  <w:pPr>
-                    <w:spacing w:after="0" w:line="240" w:lineRule="auto"/>
-                    <w:jc w:val="center"/>
-                    <w:rPr>
-                      <w:rFonts w:ascii="Calibri" w:eastAsia="Times New Roman" w:hAnsi="Calibri" w:cs="Calibri"/>
-                      <w:color w:val="000000"/>
-                      <w:kern w:val="0"/>
-                      <w:lang w:val="en-ID" w:eastAsia="en-ID"/>
-                      <w14:ligatures w14:val="none"/>
-                    </w:rPr>
-                  </w:pPr>
-                  <w:r>
-                    <w:rPr>
-                      <w:rFonts w:ascii="Calibri" w:eastAsia="Times New Roman" w:hAnsi="Calibri" w:cs="Calibri"/>
-                      <w:color w:val="000000"/>
-                      <w:kern w:val="0"/>
-                      <w:lang w:val="en-ID" w:eastAsia="en-ID"/>
-                      <w14:ligatures w14:val="none"/>
-                    </w:rPr>
-                    <w:t>1</w:t>
-                  </w:r>
-                </w:p>
-                <w:p>
-                  <w:pPr>
-                    <w:spacing w:after="0" w:line="240" w:lineRule="auto"/>
-                    <w:jc w:val="center"/>
-                    <w:rPr>
-                      <w:rFonts w:ascii="Calibri" w:eastAsia="Times New Roman" w:hAnsi="Calibri" w:cs="Calibri"/>
-                      <w:color w:val="000000"/>
-                      <w:kern w:val="0"/>
-                      <w:lang w:val="en-ID" w:eastAsia="en-ID"/>
-                      <w14:ligatures w14:val="none"/>
-                    </w:rPr>
-                  </w:pPr>
-                </w:p>
-              </w:tc>
-              <w:tc>
-                <w:tcPr>
-                  <w:tcW w:w="12000" w:type="dxa"/>
-                  <w:tcBorders>
-                    <w:top w:val="single" w:sz="4" w:space="0" w:color="auto"/>
-                    <w:left w:val="nil"/>
-                    <w:bottom w:val="single" w:sz="4" w:space="0" w:color="auto"/>
-                    <w:right w:val="single" w:sz="4" w:space="0" w:color="auto"/>
-                  </w:tcBorders>
-                  <w:shd w:val="clear" w:color="auto" w:fill="auto"/>
-                  <w:noWrap/>
-                  <w:vAlign w:val="bottom"/>
-                  <w:hideMark/>
-                </w:tcPr>
-                <w:p>
-                  <w:pPr>
-                    <w:spacing w:after="0" w:line="240" w:lineRule="auto"/>
-                    <w:rPr>
-                      <w:rFonts w:ascii="Calibri" w:eastAsia="Times New Roman" w:hAnsi="Calibri" w:cs="Calibri"/>
-                      <w:color w:val="000000"/>
-                      <w:kern w:val="0"/>
-                      <w:lang w:val="en-ID" w:eastAsia="en-ID"/>
-                      <w14:ligatures w14:val="none"/>
-                    </w:rPr>
-                  </w:pPr>
-                  <w:r>
-                    <w:rPr>
-                      <w:rFonts w:ascii="Calibri" w:eastAsia="Times New Roman" w:hAnsi="Calibri" w:cs="Calibri"/>
-                      <w:color w:val="000000"/>
-                      <w:kern w:val="0"/>
-                      <w:lang w:val="en-ID" w:eastAsia="en-ID"/>
-                      <w14:ligatures w14:val="none"/>
-                    </w:rPr>
-                    <w:t>User dengan mudah mendapatkan dokter untuk konsultasi masalah Kesehatan mental yang diderita</w:t>
-                  </w:r>
-                </w:p>
-              </w:tc>
-            </w:tr>
-            <w:tr>
-              <w:trPr>
-                <w:trHeight w:val="300"/>
-              </w:trPr>
-              <w:tc>
-                <w:tcPr>
-                  <w:tcW w:w="1184" w:type="dxa"/>
-                  <w:tcBorders>
-                    <w:top w:val="nil"/>
-                    <w:left w:val="single" w:sz="4" w:space="0" w:color="auto"/>
-                    <w:bottom w:val="single" w:sz="4" w:space="0" w:color="auto"/>
-                    <w:right w:val="single" w:sz="4" w:space="0" w:color="auto"/>
-                  </w:tcBorders>
-                  <w:shd w:val="clear" w:color="auto" w:fill="auto"/>
-                  <w:noWrap/>
-                  <w:vAlign w:val="center"/>
-                  <w:hideMark/>
-                </w:tcPr>
-                <w:p>
-                  <w:pPr>
-                    <w:spacing w:after="0" w:line="240" w:lineRule="auto"/>
-                    <w:jc w:val="center"/>
-                    <w:rPr>
-                      <w:rFonts w:ascii="Calibri" w:eastAsia="Times New Roman" w:hAnsi="Calibri" w:cs="Calibri"/>
-                      <w:color w:val="000000"/>
-                      <w:kern w:val="0"/>
-                      <w:lang w:val="en-ID" w:eastAsia="en-ID"/>
-                      <w14:ligatures w14:val="none"/>
-                    </w:rPr>
-                  </w:pPr>
-                  <w:r>
-                    <w:rPr>
-                      <w:rFonts w:ascii="Calibri" w:eastAsia="Times New Roman" w:hAnsi="Calibri" w:cs="Calibri"/>
-                      <w:color w:val="000000"/>
-                      <w:kern w:val="0"/>
-                      <w:lang w:val="en-ID" w:eastAsia="en-ID"/>
-                      <w14:ligatures w14:val="none"/>
-                    </w:rPr>
-                    <w:t>2</w:t>
-                  </w:r>
-                </w:p>
-              </w:tc>
-              <w:tc>
-                <w:tcPr>
-                  <w:tcW w:w="12000" w:type="dxa"/>
-                  <w:tcBorders>
-                    <w:top w:val="nil"/>
-                    <w:left w:val="nil"/>
-                    <w:bottom w:val="single" w:sz="4" w:space="0" w:color="auto"/>
-                    <w:right w:val="single" w:sz="4" w:space="0" w:color="auto"/>
-                  </w:tcBorders>
-                  <w:shd w:val="clear" w:color="auto" w:fill="auto"/>
-                  <w:noWrap/>
-                  <w:vAlign w:val="bottom"/>
-                  <w:hideMark/>
-                </w:tcPr>
-                <w:p>
-                  <w:pPr>
-                    <w:spacing w:after="0" w:line="240" w:lineRule="auto"/>
-                    <w:rPr>
-                      <w:rFonts w:ascii="Calibri" w:eastAsia="Times New Roman" w:hAnsi="Calibri" w:cs="Calibri"/>
-                      <w:color w:val="000000"/>
-                      <w:kern w:val="0"/>
-                      <w:lang w:val="en-ID" w:eastAsia="en-ID"/>
-                      <w14:ligatures w14:val="none"/>
-                    </w:rPr>
-                  </w:pPr>
-                  <w:r>
-                    <w:rPr>
-                      <w:rFonts w:ascii="Calibri" w:eastAsia="Times New Roman" w:hAnsi="Calibri" w:cs="Calibri"/>
-                      <w:color w:val="000000"/>
-                      <w:kern w:val="0"/>
-                      <w:lang w:val="en-ID" w:eastAsia="en-ID"/>
-                      <w14:ligatures w14:val="none"/>
-                    </w:rPr>
-                    <w:t>User dapat mengetahui apa yang diderita sekarang</w:t>
-                  </w:r>
-                </w:p>
-              </w:tc>
-            </w:tr>
-            <w:tr>
-              <w:trPr>
-                <w:trHeight w:val="300"/>
-              </w:trPr>
-              <w:tc>
-                <w:tcPr>
-                  <w:tcW w:w="1184" w:type="dxa"/>
-                  <w:tcBorders>
-                    <w:top w:val="nil"/>
-                    <w:left w:val="single" w:sz="4" w:space="0" w:color="auto"/>
-                    <w:bottom w:val="single" w:sz="4" w:space="0" w:color="auto"/>
-                    <w:right w:val="single" w:sz="4" w:space="0" w:color="auto"/>
-                  </w:tcBorders>
-                  <w:shd w:val="clear" w:color="auto" w:fill="auto"/>
-                  <w:noWrap/>
-                  <w:vAlign w:val="center"/>
-                  <w:hideMark/>
-                </w:tcPr>
-                <w:p>
-                  <w:pPr>
-                    <w:spacing w:after="0" w:line="240" w:lineRule="auto"/>
-                    <w:jc w:val="center"/>
-                    <w:rPr>
-                      <w:rFonts w:ascii="Calibri" w:eastAsia="Times New Roman" w:hAnsi="Calibri" w:cs="Calibri"/>
-                      <w:color w:val="000000"/>
-                      <w:kern w:val="0"/>
-                      <w:lang w:val="en-ID" w:eastAsia="en-ID"/>
-                      <w14:ligatures w14:val="none"/>
-                    </w:rPr>
-                  </w:pPr>
-                  <w:r>
-                    <w:rPr>
-                      <w:rFonts w:ascii="Calibri" w:eastAsia="Times New Roman" w:hAnsi="Calibri" w:cs="Calibri"/>
-                      <w:color w:val="000000"/>
-                      <w:kern w:val="0"/>
-                      <w:lang w:val="en-ID" w:eastAsia="en-ID"/>
-                      <w14:ligatures w14:val="none"/>
-                    </w:rPr>
-                    <w:t>3</w:t>
-                  </w:r>
-                </w:p>
-              </w:tc>
-              <w:tc>
-                <w:tcPr>
-                  <w:tcW w:w="12000" w:type="dxa"/>
-                  <w:tcBorders>
-                    <w:top w:val="nil"/>
-                    <w:left w:val="nil"/>
-                    <w:bottom w:val="single" w:sz="4" w:space="0" w:color="auto"/>
-                    <w:right w:val="single" w:sz="4" w:space="0" w:color="auto"/>
-                  </w:tcBorders>
-                  <w:shd w:val="clear" w:color="auto" w:fill="auto"/>
-                  <w:noWrap/>
-                  <w:vAlign w:val="bottom"/>
-                  <w:hideMark/>
-                </w:tcPr>
-                <w:p>
-                  <w:pPr>
-                    <w:spacing w:after="0" w:line="240" w:lineRule="auto"/>
-                    <w:rPr>
-                      <w:rFonts w:ascii="Calibri" w:eastAsia="Times New Roman" w:hAnsi="Calibri" w:cs="Calibri"/>
-                      <w:color w:val="000000"/>
-                      <w:kern w:val="0"/>
-                      <w:lang w:val="en-ID" w:eastAsia="en-ID"/>
-                      <w14:ligatures w14:val="none"/>
-                    </w:rPr>
-                  </w:pPr>
-                  <w:r>
-                    <w:rPr>
-                      <w:rFonts w:ascii="Calibri" w:eastAsia="Times New Roman" w:hAnsi="Calibri" w:cs="Calibri"/>
-                      <w:color w:val="000000"/>
-                      <w:kern w:val="0"/>
-                      <w:lang w:val="en-ID" w:eastAsia="en-ID"/>
-                      <w14:ligatures w14:val="none"/>
-                    </w:rPr>
-                    <w:t>User dengan mudah mendapatkan konsultasi melalui customer service</w:t>
-                  </w:r>
-                </w:p>
-              </w:tc>
-            </w:tr>
-            <w:tr>
-              <w:trPr>
-                <w:trHeight w:val="300"/>
-              </w:trPr>
-              <w:tc>
-                <w:tcPr>
-                  <w:tcW w:w="1184" w:type="dxa"/>
-                  <w:tcBorders>
-                    <w:top w:val="nil"/>
-                    <w:left w:val="single" w:sz="4" w:space="0" w:color="auto"/>
-                    <w:bottom w:val="single" w:sz="4" w:space="0" w:color="auto"/>
-                    <w:right w:val="single" w:sz="4" w:space="0" w:color="auto"/>
-                  </w:tcBorders>
-                  <w:shd w:val="clear" w:color="auto" w:fill="auto"/>
-                  <w:noWrap/>
-                  <w:vAlign w:val="center"/>
-                  <w:hideMark/>
-                </w:tcPr>
-                <w:p>
-                  <w:pPr>
-                    <w:spacing w:after="0" w:line="240" w:lineRule="auto"/>
-                    <w:jc w:val="center"/>
-                    <w:rPr>
-                      <w:rFonts w:ascii="Calibri" w:eastAsia="Times New Roman" w:hAnsi="Calibri" w:cs="Calibri"/>
-                      <w:color w:val="000000"/>
-                      <w:kern w:val="0"/>
-                      <w:lang w:val="en-ID" w:eastAsia="en-ID"/>
-                      <w14:ligatures w14:val="none"/>
-                    </w:rPr>
-                  </w:pPr>
-                  <w:r>
-                    <w:rPr>
-                      <w:rFonts w:ascii="Calibri" w:eastAsia="Times New Roman" w:hAnsi="Calibri" w:cs="Calibri"/>
-                      <w:color w:val="000000"/>
-                      <w:kern w:val="0"/>
-                      <w:lang w:val="en-ID" w:eastAsia="en-ID"/>
-                      <w14:ligatures w14:val="none"/>
-                    </w:rPr>
-                    <w:t>4</w:t>
-                  </w:r>
-                </w:p>
-              </w:tc>
-              <w:tc>
-                <w:tcPr>
-                  <w:tcW w:w="12000" w:type="dxa"/>
-                  <w:tcBorders>
-                    <w:top w:val="nil"/>
-                    <w:left w:val="nil"/>
-                    <w:bottom w:val="single" w:sz="4" w:space="0" w:color="auto"/>
-                    <w:right w:val="single" w:sz="4" w:space="0" w:color="auto"/>
-                  </w:tcBorders>
-                  <w:shd w:val="clear" w:color="auto" w:fill="auto"/>
-                  <w:noWrap/>
-                  <w:vAlign w:val="bottom"/>
-                  <w:hideMark/>
-                </w:tcPr>
-                <w:p>
-                  <w:pPr>
-                    <w:spacing w:after="0" w:line="240" w:lineRule="auto"/>
-                    <w:rPr>
-                      <w:rFonts w:ascii="Calibri" w:eastAsia="Times New Roman" w:hAnsi="Calibri" w:cs="Calibri"/>
-                      <w:color w:val="000000"/>
-                      <w:kern w:val="0"/>
-                      <w:lang w:val="en-ID" w:eastAsia="en-ID"/>
-                      <w14:ligatures w14:val="none"/>
-                    </w:rPr>
-                  </w:pPr>
-                  <w:r>
-                    <w:rPr>
-                      <w:rFonts w:ascii="Calibri" w:eastAsia="Times New Roman" w:hAnsi="Calibri" w:cs="Calibri"/>
-                      <w:color w:val="000000"/>
-                      <w:kern w:val="0"/>
-                      <w:lang w:val="en-ID" w:eastAsia="en-ID"/>
-                      <w14:ligatures w14:val="none"/>
-                    </w:rPr>
-                    <w:t>User mendapatkan pengetahuan lebih mengenai kesehatan mental melalui artikel.</w:t>
-                  </w:r>
-                </w:p>
-              </w:tc>
-            </w:tr>
-          </w:tbl>
-          <w:p>
-            <w:pPr>
-              <w:jc w:val="center"/>
+        <w:tc>
+          <w:tcPr>
+            <w:tcW w:w="12104" w:type="dxa"/>
+            <w:shd w:val="clear" w:color="auto" w:fill="FFC000" w:themeFill="accent4"/>
+          </w:tcPr>
+          <w:p>
+            <w:pPr>
               <w:rPr>
                 <w:b/>
                 <w:bCs/>
-                <w:i/>
-                <w:iCs/>
-                <w:u w:val="single"/>
+                <w:color w:val="000000" w:themeColor="text1"/>
               </w:rPr>
             </w:pPr>
             <w:r>
               <w:rPr>
                 <w:b/>
                 <w:bCs/>
-                <w:i/>
-                <w:iCs/>
-                <w:u w:val="single"/>
+                <w:color w:val="000000" w:themeColor="text1"/>
               </w:rPr>
               <w:t>Sprint Goals</w:t>
             </w:r>
           </w:p>
-          <w:p>
-            <w:pPr>
-              <w:jc w:val="center"/>
-            </w:pPr>
-          </w:p>
-        </w:tc>
-      </w:tr>
-      <w:tr>
-        <w:trPr>
-          <w:trHeight w:val="3134"/>
-        </w:trPr>
-        <w:tc>
-          <w:tcPr>
-            <w:tcW w:w="12950" w:type="dxa"/>
-          </w:tcPr>
-          <w:tbl>
-            <w:tblPr>
-              <w:tblpPr w:leftFromText="180" w:rightFromText="180" w:vertAnchor="text" w:horzAnchor="margin" w:tblpY="578"/>
-              <w:tblOverlap w:val="never"/>
-              <w:tblW w:w="12724" w:type="dxa"/>
-              <w:tblLook w:val="04A0" w:firstRow="1" w:lastRow="0" w:firstColumn="1" w:lastColumn="0" w:noHBand="0" w:noVBand="1"/>
-            </w:tblPr>
-            <w:tblGrid>
-              <w:gridCol w:w="970"/>
-              <w:gridCol w:w="11754"/>
-            </w:tblGrid>
-            <w:tr>
-              <w:trPr>
-                <w:trHeight w:val="300"/>
-              </w:trPr>
-              <w:tc>
-                <w:tcPr>
-                  <w:tcW w:w="970" w:type="dxa"/>
-                  <w:tcBorders>
-                    <w:top w:val="single" w:sz="4" w:space="0" w:color="auto"/>
-                    <w:left w:val="single" w:sz="4" w:space="0" w:color="auto"/>
-                    <w:bottom w:val="single" w:sz="4" w:space="0" w:color="auto"/>
-                    <w:right w:val="single" w:sz="4" w:space="0" w:color="auto"/>
-                  </w:tcBorders>
-                  <w:shd w:val="clear" w:color="auto" w:fill="auto"/>
-                  <w:noWrap/>
-                  <w:vAlign w:val="bottom"/>
-                  <w:hideMark/>
-                </w:tcPr>
-                <w:p>
-                  <w:pPr>
-                    <w:spacing w:after="0" w:line="240" w:lineRule="auto"/>
-                    <w:jc w:val="center"/>
-                    <w:rPr>
-                      <w:rFonts w:ascii="Calibri" w:eastAsia="Times New Roman" w:hAnsi="Calibri" w:cs="Calibri"/>
-                      <w:b/>
-                      <w:bCs/>
-                      <w:color w:val="000000"/>
-                      <w:kern w:val="0"/>
-                      <w:lang w:val="en-ID" w:eastAsia="en-ID"/>
-                      <w14:ligatures w14:val="none"/>
-                    </w:rPr>
-                  </w:pPr>
-                  <w:r>
-                    <w:rPr>
-                      <w:rFonts w:ascii="Calibri" w:eastAsia="Times New Roman" w:hAnsi="Calibri" w:cs="Calibri"/>
-                      <w:b/>
-                      <w:bCs/>
-                      <w:color w:val="000000"/>
-                      <w:kern w:val="0"/>
-                      <w:lang w:val="en-ID" w:eastAsia="en-ID"/>
-                      <w14:ligatures w14:val="none"/>
-                    </w:rPr>
-                    <w:lastRenderedPageBreak/>
-                    <w:t>ID</w:t>
-                  </w:r>
-                </w:p>
-              </w:tc>
-              <w:tc>
-                <w:tcPr>
-                  <w:tcW w:w="11754" w:type="dxa"/>
-                  <w:tcBorders>
-                    <w:top w:val="single" w:sz="4" w:space="0" w:color="auto"/>
-                    <w:left w:val="nil"/>
-                    <w:bottom w:val="single" w:sz="4" w:space="0" w:color="auto"/>
-                    <w:right w:val="single" w:sz="4" w:space="0" w:color="auto"/>
-                  </w:tcBorders>
-                  <w:shd w:val="clear" w:color="auto" w:fill="auto"/>
-                  <w:noWrap/>
-                  <w:vAlign w:val="bottom"/>
-                  <w:hideMark/>
-                </w:tcPr>
-                <w:p>
-                  <w:pPr>
-                    <w:spacing w:after="0" w:line="240" w:lineRule="auto"/>
-                    <w:jc w:val="center"/>
-                    <w:rPr>
-                      <w:rFonts w:ascii="Calibri" w:eastAsia="Times New Roman" w:hAnsi="Calibri" w:cs="Calibri"/>
-                      <w:b/>
-                      <w:bCs/>
-                      <w:color w:val="000000"/>
-                      <w:kern w:val="0"/>
-                      <w:lang w:val="en-ID" w:eastAsia="en-ID"/>
-                      <w14:ligatures w14:val="none"/>
-                    </w:rPr>
-                  </w:pPr>
-                  <w:r>
-                    <w:rPr>
-                      <w:rFonts w:ascii="Calibri" w:eastAsia="Times New Roman" w:hAnsi="Calibri" w:cs="Calibri"/>
-                      <w:b/>
-                      <w:bCs/>
-                      <w:color w:val="000000"/>
-                      <w:kern w:val="0"/>
-                      <w:lang w:val="en-ID" w:eastAsia="en-ID"/>
-                      <w14:ligatures w14:val="none"/>
-                    </w:rPr>
-                    <w:t>Backlog Items</w:t>
-                  </w:r>
-                </w:p>
-              </w:tc>
-            </w:tr>
-            <w:tr>
-              <w:trPr>
-                <w:trHeight w:val="300"/>
-              </w:trPr>
-              <w:tc>
-                <w:tcPr>
-                  <w:tcW w:w="970" w:type="dxa"/>
-                  <w:tcBorders>
-                    <w:top w:val="nil"/>
-                    <w:left w:val="single" w:sz="4" w:space="0" w:color="auto"/>
-                    <w:bottom w:val="single" w:sz="4" w:space="0" w:color="auto"/>
-                    <w:right w:val="single" w:sz="4" w:space="0" w:color="auto"/>
-                  </w:tcBorders>
-                  <w:shd w:val="clear" w:color="auto" w:fill="auto"/>
-                  <w:noWrap/>
-                  <w:vAlign w:val="bottom"/>
-                  <w:hideMark/>
-                </w:tcPr>
-                <w:p>
-                  <w:pPr>
-                    <w:spacing w:after="0" w:line="240" w:lineRule="auto"/>
-                    <w:jc w:val="center"/>
-                    <w:rPr>
-                      <w:rFonts w:ascii="Calibri" w:eastAsia="Times New Roman" w:hAnsi="Calibri" w:cs="Calibri"/>
-                      <w:color w:val="000000"/>
-                      <w:kern w:val="0"/>
-                      <w:lang w:val="en-ID" w:eastAsia="en-ID"/>
-                      <w14:ligatures w14:val="none"/>
-                    </w:rPr>
-                  </w:pPr>
-                  <w:r>
-                    <w:rPr>
-                      <w:rFonts w:ascii="Calibri" w:eastAsia="Times New Roman" w:hAnsi="Calibri" w:cs="Calibri"/>
-                      <w:color w:val="000000"/>
-                      <w:kern w:val="0"/>
-                      <w:lang w:val="en-ID" w:eastAsia="en-ID"/>
-                      <w14:ligatures w14:val="none"/>
-                    </w:rPr>
-                    <w:t>1</w:t>
-                  </w:r>
-                </w:p>
-              </w:tc>
-              <w:tc>
-                <w:tcPr>
-                  <w:tcW w:w="11754" w:type="dxa"/>
-                  <w:tcBorders>
-                    <w:top w:val="nil"/>
-                    <w:left w:val="nil"/>
-                    <w:bottom w:val="single" w:sz="4" w:space="0" w:color="auto"/>
-                    <w:right w:val="single" w:sz="4" w:space="0" w:color="auto"/>
-                  </w:tcBorders>
-                  <w:shd w:val="clear" w:color="auto" w:fill="auto"/>
-                  <w:noWrap/>
-                  <w:vAlign w:val="bottom"/>
-                  <w:hideMark/>
-                </w:tcPr>
-                <w:p>
-                  <w:pPr>
-                    <w:spacing w:after="0" w:line="240" w:lineRule="auto"/>
-                    <w:rPr>
-                      <w:rFonts w:ascii="Calibri" w:eastAsia="Times New Roman" w:hAnsi="Calibri" w:cs="Calibri"/>
-                      <w:color w:val="000000"/>
-                      <w:kern w:val="0"/>
-                      <w:lang w:val="en-ID" w:eastAsia="en-ID"/>
-                      <w14:ligatures w14:val="none"/>
-                    </w:rPr>
-                  </w:pPr>
-                  <w:r>
-                    <w:rPr>
-                      <w:rFonts w:ascii="Calibri" w:eastAsia="Times New Roman" w:hAnsi="Calibri" w:cs="Calibri"/>
-                      <w:color w:val="000000"/>
-                      <w:kern w:val="0"/>
-                      <w:lang w:val="en-ID" w:eastAsia="en-ID"/>
-                      <w14:ligatures w14:val="none"/>
-                    </w:rPr>
-                    <w:t>Sebagai seorang user saya ingin berkonsultasi dengan sesuai kategori yang user alami dari customer service.</w:t>
-                  </w:r>
-                </w:p>
-              </w:tc>
-            </w:tr>
-            <w:tr>
-              <w:trPr>
-                <w:trHeight w:val="300"/>
-              </w:trPr>
-              <w:tc>
-                <w:tcPr>
-                  <w:tcW w:w="970" w:type="dxa"/>
-                  <w:tcBorders>
-                    <w:top w:val="nil"/>
-                    <w:left w:val="single" w:sz="4" w:space="0" w:color="auto"/>
-                    <w:bottom w:val="single" w:sz="4" w:space="0" w:color="auto"/>
-                    <w:right w:val="single" w:sz="4" w:space="0" w:color="auto"/>
-                  </w:tcBorders>
-                  <w:shd w:val="clear" w:color="auto" w:fill="auto"/>
-                  <w:noWrap/>
-                  <w:vAlign w:val="bottom"/>
-                  <w:hideMark/>
-                </w:tcPr>
-                <w:p>
-                  <w:pPr>
-                    <w:spacing w:after="0" w:line="240" w:lineRule="auto"/>
-                    <w:jc w:val="center"/>
-                    <w:rPr>
-                      <w:rFonts w:ascii="Calibri" w:eastAsia="Times New Roman" w:hAnsi="Calibri" w:cs="Calibri"/>
-                      <w:color w:val="000000"/>
-                      <w:kern w:val="0"/>
-                      <w:lang w:val="en-ID" w:eastAsia="en-ID"/>
-                      <w14:ligatures w14:val="none"/>
-                    </w:rPr>
-                  </w:pPr>
-                  <w:r>
-                    <w:rPr>
-                      <w:rFonts w:ascii="Calibri" w:eastAsia="Times New Roman" w:hAnsi="Calibri" w:cs="Calibri"/>
-                      <w:color w:val="000000"/>
-                      <w:kern w:val="0"/>
-                      <w:lang w:val="en-ID" w:eastAsia="en-ID"/>
-                      <w14:ligatures w14:val="none"/>
-                    </w:rPr>
-                    <w:t>2</w:t>
-                  </w:r>
-                </w:p>
-              </w:tc>
-              <w:tc>
-                <w:tcPr>
-                  <w:tcW w:w="11754" w:type="dxa"/>
-                  <w:tcBorders>
-                    <w:top w:val="nil"/>
-                    <w:left w:val="nil"/>
-                    <w:bottom w:val="single" w:sz="4" w:space="0" w:color="auto"/>
-                    <w:right w:val="single" w:sz="4" w:space="0" w:color="auto"/>
-                  </w:tcBorders>
-                  <w:shd w:val="clear" w:color="auto" w:fill="auto"/>
-                  <w:noWrap/>
-                  <w:vAlign w:val="bottom"/>
-                  <w:hideMark/>
-                </w:tcPr>
-                <w:p>
-                  <w:pPr>
-                    <w:spacing w:after="0" w:line="240" w:lineRule="auto"/>
-                    <w:rPr>
-                      <w:rFonts w:ascii="Calibri" w:eastAsia="Times New Roman" w:hAnsi="Calibri" w:cs="Calibri"/>
-                      <w:color w:val="000000"/>
-                      <w:kern w:val="0"/>
-                      <w:lang w:val="en-ID" w:eastAsia="en-ID"/>
-                      <w14:ligatures w14:val="none"/>
-                    </w:rPr>
-                  </w:pPr>
-                  <w:r>
-                    <w:rPr>
-                      <w:rFonts w:ascii="Calibri" w:eastAsia="Times New Roman" w:hAnsi="Calibri" w:cs="Calibri"/>
-                      <w:color w:val="000000"/>
-                      <w:kern w:val="0"/>
-                      <w:lang w:val="en-ID" w:eastAsia="en-ID"/>
-                      <w14:ligatures w14:val="none"/>
-                    </w:rPr>
-                    <w:t>Sebagai seorang user saya ingin melihat daftar dokter yang tersedia dan bisa membuat jadwal dengan dokter tersebut.</w:t>
-                  </w:r>
-                </w:p>
-              </w:tc>
-            </w:tr>
-            <w:tr>
-              <w:trPr>
-                <w:trHeight w:val="300"/>
-              </w:trPr>
-              <w:tc>
-                <w:tcPr>
-                  <w:tcW w:w="970" w:type="dxa"/>
-                  <w:tcBorders>
-                    <w:top w:val="nil"/>
-                    <w:left w:val="single" w:sz="4" w:space="0" w:color="auto"/>
-                    <w:bottom w:val="single" w:sz="4" w:space="0" w:color="auto"/>
-                    <w:right w:val="single" w:sz="4" w:space="0" w:color="auto"/>
-                  </w:tcBorders>
-                  <w:shd w:val="clear" w:color="auto" w:fill="auto"/>
-                  <w:noWrap/>
-                  <w:vAlign w:val="bottom"/>
-                  <w:hideMark/>
-                </w:tcPr>
-                <w:p>
-                  <w:pPr>
-                    <w:spacing w:after="0" w:line="240" w:lineRule="auto"/>
-                    <w:jc w:val="center"/>
-                    <w:rPr>
-                      <w:rFonts w:ascii="Calibri" w:eastAsia="Times New Roman" w:hAnsi="Calibri" w:cs="Calibri"/>
-                      <w:color w:val="000000"/>
-                      <w:kern w:val="0"/>
-                      <w:lang w:val="en-ID" w:eastAsia="en-ID"/>
-                      <w14:ligatures w14:val="none"/>
-                    </w:rPr>
-                  </w:pPr>
-                  <w:r>
-                    <w:rPr>
-                      <w:rFonts w:ascii="Calibri" w:eastAsia="Times New Roman" w:hAnsi="Calibri" w:cs="Calibri"/>
-                      <w:color w:val="000000"/>
-                      <w:kern w:val="0"/>
-                      <w:lang w:val="en-ID" w:eastAsia="en-ID"/>
-                      <w14:ligatures w14:val="none"/>
-                    </w:rPr>
-                    <w:t>3</w:t>
-                  </w:r>
-                </w:p>
-              </w:tc>
-              <w:tc>
-                <w:tcPr>
-                  <w:tcW w:w="11754" w:type="dxa"/>
-                  <w:tcBorders>
-                    <w:top w:val="nil"/>
-                    <w:left w:val="nil"/>
-                    <w:bottom w:val="single" w:sz="4" w:space="0" w:color="auto"/>
-                    <w:right w:val="single" w:sz="4" w:space="0" w:color="auto"/>
-                  </w:tcBorders>
-                  <w:shd w:val="clear" w:color="auto" w:fill="auto"/>
-                  <w:noWrap/>
-                  <w:vAlign w:val="bottom"/>
-                  <w:hideMark/>
-                </w:tcPr>
-                <w:p>
-                  <w:pPr>
-                    <w:spacing w:after="0" w:line="240" w:lineRule="auto"/>
-                    <w:rPr>
-                      <w:rFonts w:ascii="Calibri" w:eastAsia="Times New Roman" w:hAnsi="Calibri" w:cs="Calibri"/>
-                      <w:color w:val="000000"/>
-                      <w:kern w:val="0"/>
-                      <w:lang w:val="en-ID" w:eastAsia="en-ID"/>
-                      <w14:ligatures w14:val="none"/>
-                    </w:rPr>
-                  </w:pPr>
-                  <w:r>
-                    <w:rPr>
-                      <w:rFonts w:ascii="Calibri" w:eastAsia="Times New Roman" w:hAnsi="Calibri" w:cs="Calibri"/>
-                      <w:color w:val="000000"/>
-                      <w:kern w:val="0"/>
-                      <w:lang w:val="en-ID" w:eastAsia="en-ID"/>
-                      <w14:ligatures w14:val="none"/>
-                    </w:rPr>
-                    <w:t>Sebagai seorang user saya ingin bisa membuat jadwal temu dengan dokter yang tersedia.</w:t>
-                  </w:r>
-                </w:p>
-              </w:tc>
-            </w:tr>
-            <w:tr>
-              <w:trPr>
-                <w:trHeight w:val="300"/>
-              </w:trPr>
-              <w:tc>
-                <w:tcPr>
-                  <w:tcW w:w="970" w:type="dxa"/>
-                  <w:tcBorders>
-                    <w:top w:val="nil"/>
-                    <w:left w:val="single" w:sz="4" w:space="0" w:color="auto"/>
-                    <w:bottom w:val="nil"/>
-                    <w:right w:val="single" w:sz="4" w:space="0" w:color="auto"/>
-                  </w:tcBorders>
-                  <w:shd w:val="clear" w:color="auto" w:fill="auto"/>
-                  <w:noWrap/>
-                  <w:vAlign w:val="bottom"/>
-                  <w:hideMark/>
-                </w:tcPr>
-                <w:p>
-                  <w:pPr>
-                    <w:spacing w:after="0" w:line="240" w:lineRule="auto"/>
-                    <w:jc w:val="center"/>
-                    <w:rPr>
-                      <w:rFonts w:ascii="Calibri" w:eastAsia="Times New Roman" w:hAnsi="Calibri" w:cs="Calibri"/>
-                      <w:color w:val="000000"/>
-                      <w:kern w:val="0"/>
-                      <w:lang w:val="en-ID" w:eastAsia="en-ID"/>
-                      <w14:ligatures w14:val="none"/>
-                    </w:rPr>
-                  </w:pPr>
-                  <w:r>
-                    <w:rPr>
-                      <w:rFonts w:ascii="Calibri" w:eastAsia="Times New Roman" w:hAnsi="Calibri" w:cs="Calibri"/>
-                      <w:color w:val="000000"/>
-                      <w:kern w:val="0"/>
-                      <w:lang w:val="en-ID" w:eastAsia="en-ID"/>
-                      <w14:ligatures w14:val="none"/>
-                    </w:rPr>
-                    <w:t>4</w:t>
-                  </w:r>
-                </w:p>
-              </w:tc>
-              <w:tc>
-                <w:tcPr>
-                  <w:tcW w:w="11754" w:type="dxa"/>
-                  <w:tcBorders>
-                    <w:top w:val="nil"/>
-                    <w:left w:val="nil"/>
-                    <w:bottom w:val="single" w:sz="4" w:space="0" w:color="auto"/>
-                    <w:right w:val="single" w:sz="4" w:space="0" w:color="auto"/>
-                  </w:tcBorders>
-                  <w:shd w:val="clear" w:color="auto" w:fill="auto"/>
-                  <w:noWrap/>
-                  <w:vAlign w:val="bottom"/>
-                  <w:hideMark/>
-                </w:tcPr>
-                <w:p>
-                  <w:pPr>
-                    <w:spacing w:after="0" w:line="240" w:lineRule="auto"/>
-                    <w:rPr>
-                      <w:rFonts w:ascii="Calibri" w:eastAsia="Times New Roman" w:hAnsi="Calibri" w:cs="Calibri"/>
-                      <w:color w:val="000000"/>
-                      <w:kern w:val="0"/>
-                      <w:lang w:val="en-ID" w:eastAsia="en-ID"/>
-                      <w14:ligatures w14:val="none"/>
-                    </w:rPr>
-                  </w:pPr>
-                  <w:r>
-                    <w:rPr>
-                      <w:rFonts w:ascii="Calibri" w:eastAsia="Times New Roman" w:hAnsi="Calibri" w:cs="Calibri"/>
-                      <w:color w:val="000000"/>
-                      <w:kern w:val="0"/>
-                      <w:lang w:val="en-ID" w:eastAsia="en-ID"/>
-                      <w14:ligatures w14:val="none"/>
-                    </w:rPr>
-                    <w:t>Sebagai seorang user saya ingin mengetahui gejala apa yang saya alami melalui quiz yang ada.</w:t>
-                  </w:r>
-                </w:p>
-              </w:tc>
-            </w:tr>
-            <w:tr>
-              <w:trPr>
-                <w:trHeight w:val="300"/>
-              </w:trPr>
-              <w:tc>
-                <w:tcPr>
-                  <w:tcW w:w="970" w:type="dxa"/>
-                  <w:tcBorders>
-                    <w:top w:val="single" w:sz="4" w:space="0" w:color="auto"/>
-                    <w:left w:val="single" w:sz="4" w:space="0" w:color="auto"/>
-                    <w:bottom w:val="single" w:sz="4" w:space="0" w:color="auto"/>
-                    <w:right w:val="single" w:sz="4" w:space="0" w:color="auto"/>
-                  </w:tcBorders>
-                  <w:shd w:val="clear" w:color="auto" w:fill="auto"/>
-                  <w:noWrap/>
-                  <w:vAlign w:val="bottom"/>
-                  <w:hideMark/>
-                </w:tcPr>
-                <w:p>
-                  <w:pPr>
-                    <w:spacing w:after="0" w:line="240" w:lineRule="auto"/>
-                    <w:jc w:val="center"/>
-                    <w:rPr>
-                      <w:rFonts w:ascii="Calibri" w:eastAsia="Times New Roman" w:hAnsi="Calibri" w:cs="Calibri"/>
-                      <w:color w:val="000000"/>
-                      <w:kern w:val="0"/>
-                      <w:lang w:val="en-ID" w:eastAsia="en-ID"/>
-                      <w14:ligatures w14:val="none"/>
-                    </w:rPr>
-                  </w:pPr>
-                  <w:r>
-                    <w:rPr>
-                      <w:rFonts w:ascii="Calibri" w:eastAsia="Times New Roman" w:hAnsi="Calibri" w:cs="Calibri"/>
-                      <w:color w:val="000000"/>
-                      <w:kern w:val="0"/>
-                      <w:lang w:val="en-ID" w:eastAsia="en-ID"/>
-                      <w14:ligatures w14:val="none"/>
-                    </w:rPr>
-                    <w:t>5</w:t>
-                  </w:r>
-                </w:p>
-              </w:tc>
-              <w:tc>
-                <w:tcPr>
-                  <w:tcW w:w="11754" w:type="dxa"/>
-                  <w:tcBorders>
-                    <w:top w:val="nil"/>
-                    <w:left w:val="nil"/>
-                    <w:bottom w:val="single" w:sz="4" w:space="0" w:color="auto"/>
-                    <w:right w:val="single" w:sz="4" w:space="0" w:color="auto"/>
-                  </w:tcBorders>
-                  <w:shd w:val="clear" w:color="auto" w:fill="auto"/>
-                  <w:noWrap/>
-                  <w:vAlign w:val="bottom"/>
-                  <w:hideMark/>
-                </w:tcPr>
-                <w:p>
-                  <w:pPr>
-                    <w:spacing w:after="0" w:line="240" w:lineRule="auto"/>
-                    <w:rPr>
-                      <w:rFonts w:ascii="Calibri" w:eastAsia="Times New Roman" w:hAnsi="Calibri" w:cs="Calibri"/>
-                      <w:color w:val="000000"/>
-                      <w:kern w:val="0"/>
-                      <w:lang w:val="en-ID" w:eastAsia="en-ID"/>
-                      <w14:ligatures w14:val="none"/>
-                    </w:rPr>
-                  </w:pPr>
-                  <w:r>
-                    <w:rPr>
-                      <w:rFonts w:ascii="Calibri" w:eastAsia="Times New Roman" w:hAnsi="Calibri" w:cs="Calibri"/>
-                      <w:color w:val="000000"/>
-                      <w:kern w:val="0"/>
-                      <w:lang w:val="en-ID" w:eastAsia="en-ID"/>
-                      <w14:ligatures w14:val="none"/>
-                    </w:rPr>
-                    <w:t>Sebagai user ingin bisa mendaftarkan menggunakan akun google maupun facebook supaya mempermudah pembuatan akun.</w:t>
-                  </w:r>
-                </w:p>
-              </w:tc>
-            </w:tr>
-            <w:tr>
-              <w:trPr>
-                <w:trHeight w:val="300"/>
-              </w:trPr>
-              <w:tc>
-                <w:tcPr>
-                  <w:tcW w:w="970" w:type="dxa"/>
-                  <w:tcBorders>
-                    <w:top w:val="nil"/>
-                    <w:left w:val="single" w:sz="4" w:space="0" w:color="auto"/>
-                    <w:bottom w:val="single" w:sz="4" w:space="0" w:color="auto"/>
-                    <w:right w:val="single" w:sz="4" w:space="0" w:color="auto"/>
-                  </w:tcBorders>
-                  <w:shd w:val="clear" w:color="auto" w:fill="auto"/>
-                  <w:noWrap/>
-                  <w:vAlign w:val="bottom"/>
-                  <w:hideMark/>
-                </w:tcPr>
-                <w:p>
-                  <w:pPr>
-                    <w:spacing w:after="0" w:line="240" w:lineRule="auto"/>
-                    <w:jc w:val="center"/>
-                    <w:rPr>
-                      <w:rFonts w:ascii="Calibri" w:eastAsia="Times New Roman" w:hAnsi="Calibri" w:cs="Calibri"/>
-                      <w:color w:val="000000"/>
-                      <w:kern w:val="0"/>
-                      <w:lang w:val="en-ID" w:eastAsia="en-ID"/>
-                      <w14:ligatures w14:val="none"/>
-                    </w:rPr>
-                  </w:pPr>
-                  <w:r>
-                    <w:rPr>
-                      <w:rFonts w:ascii="Calibri" w:eastAsia="Times New Roman" w:hAnsi="Calibri" w:cs="Calibri"/>
-                      <w:color w:val="000000"/>
-                      <w:kern w:val="0"/>
-                      <w:lang w:val="en-ID" w:eastAsia="en-ID"/>
-                      <w14:ligatures w14:val="none"/>
-                    </w:rPr>
-                    <w:t>6</w:t>
-                  </w:r>
-                </w:p>
-              </w:tc>
-              <w:tc>
-                <w:tcPr>
-                  <w:tcW w:w="11754" w:type="dxa"/>
-                  <w:tcBorders>
-                    <w:top w:val="nil"/>
-                    <w:left w:val="nil"/>
-                    <w:bottom w:val="single" w:sz="4" w:space="0" w:color="auto"/>
-                    <w:right w:val="single" w:sz="4" w:space="0" w:color="auto"/>
-                  </w:tcBorders>
-                  <w:shd w:val="clear" w:color="auto" w:fill="auto"/>
-                  <w:noWrap/>
-                  <w:vAlign w:val="bottom"/>
-                  <w:hideMark/>
-                </w:tcPr>
-                <w:p>
-                  <w:pPr>
-                    <w:spacing w:after="0" w:line="240" w:lineRule="auto"/>
-                    <w:rPr>
-                      <w:rFonts w:ascii="Calibri" w:eastAsia="Times New Roman" w:hAnsi="Calibri" w:cs="Calibri"/>
-                      <w:color w:val="000000"/>
-                      <w:kern w:val="0"/>
-                      <w:lang w:val="en-ID" w:eastAsia="en-ID"/>
-                      <w14:ligatures w14:val="none"/>
-                    </w:rPr>
-                  </w:pPr>
-                  <w:r>
-                    <w:rPr>
-                      <w:rFonts w:ascii="Calibri" w:eastAsia="Times New Roman" w:hAnsi="Calibri" w:cs="Calibri"/>
-                      <w:color w:val="000000"/>
-                      <w:kern w:val="0"/>
-                      <w:lang w:val="en-ID" w:eastAsia="en-ID"/>
-                      <w14:ligatures w14:val="none"/>
-                    </w:rPr>
-                    <w:t>Sebagai user ingin mendapatkan pengetahuan tentang kesehatan mental.</w:t>
-                  </w:r>
-                </w:p>
-              </w:tc>
-            </w:tr>
-            <w:tr>
-              <w:trPr>
-                <w:trHeight w:val="300"/>
-              </w:trPr>
-              <w:tc>
-                <w:tcPr>
-                  <w:tcW w:w="970" w:type="dxa"/>
-                  <w:tcBorders>
-                    <w:top w:val="nil"/>
-                    <w:left w:val="single" w:sz="4" w:space="0" w:color="auto"/>
-                    <w:bottom w:val="single" w:sz="4" w:space="0" w:color="auto"/>
-                    <w:right w:val="single" w:sz="4" w:space="0" w:color="auto"/>
-                  </w:tcBorders>
-                  <w:shd w:val="clear" w:color="auto" w:fill="auto"/>
-                  <w:noWrap/>
-                  <w:vAlign w:val="bottom"/>
-                  <w:hideMark/>
-                </w:tcPr>
-                <w:p>
-                  <w:pPr>
-                    <w:spacing w:after="0" w:line="240" w:lineRule="auto"/>
-                    <w:jc w:val="center"/>
-                    <w:rPr>
-                      <w:rFonts w:ascii="Calibri" w:eastAsia="Times New Roman" w:hAnsi="Calibri" w:cs="Calibri"/>
-                      <w:color w:val="000000"/>
-                      <w:kern w:val="0"/>
-                      <w:lang w:val="en-ID" w:eastAsia="en-ID"/>
-                      <w14:ligatures w14:val="none"/>
-                    </w:rPr>
-                  </w:pPr>
-                  <w:r>
-                    <w:rPr>
-                      <w:rFonts w:ascii="Calibri" w:eastAsia="Times New Roman" w:hAnsi="Calibri" w:cs="Calibri"/>
-                      <w:color w:val="000000"/>
-                      <w:kern w:val="0"/>
-                      <w:lang w:val="en-ID" w:eastAsia="en-ID"/>
-                      <w14:ligatures w14:val="none"/>
-                    </w:rPr>
-                    <w:t>7</w:t>
-                  </w:r>
-                </w:p>
-              </w:tc>
-              <w:tc>
-                <w:tcPr>
-                  <w:tcW w:w="11754" w:type="dxa"/>
-                  <w:tcBorders>
-                    <w:top w:val="nil"/>
-                    <w:left w:val="nil"/>
-                    <w:bottom w:val="single" w:sz="4" w:space="0" w:color="auto"/>
-                    <w:right w:val="single" w:sz="4" w:space="0" w:color="auto"/>
-                  </w:tcBorders>
-                  <w:shd w:val="clear" w:color="auto" w:fill="auto"/>
-                  <w:noWrap/>
-                  <w:vAlign w:val="bottom"/>
-                  <w:hideMark/>
-                </w:tcPr>
-                <w:p>
-                  <w:pPr>
-                    <w:spacing w:after="0" w:line="240" w:lineRule="auto"/>
-                    <w:rPr>
-                      <w:rFonts w:ascii="Calibri" w:eastAsia="Times New Roman" w:hAnsi="Calibri" w:cs="Calibri"/>
-                      <w:color w:val="000000"/>
-                      <w:kern w:val="0"/>
-                      <w:lang w:val="en-ID" w:eastAsia="en-ID"/>
-                      <w14:ligatures w14:val="none"/>
-                    </w:rPr>
-                  </w:pPr>
-                  <w:r>
-                    <w:rPr>
-                      <w:rFonts w:ascii="Calibri" w:eastAsia="Times New Roman" w:hAnsi="Calibri" w:cs="Calibri"/>
-                      <w:color w:val="000000"/>
-                      <w:kern w:val="0"/>
-                      <w:lang w:val="en-ID" w:eastAsia="en-ID"/>
-                      <w14:ligatures w14:val="none"/>
-                    </w:rPr>
-                    <w:t>Sebagai user ingin mendapatkan meditasi dari penyakit mental yang diderita</w:t>
-                  </w:r>
-                </w:p>
-              </w:tc>
-            </w:tr>
-            <w:tr>
-              <w:trPr>
-                <w:trHeight w:val="300"/>
-              </w:trPr>
-              <w:tc>
-                <w:tcPr>
-                  <w:tcW w:w="970" w:type="dxa"/>
-                  <w:tcBorders>
-                    <w:top w:val="nil"/>
-                    <w:left w:val="single" w:sz="4" w:space="0" w:color="auto"/>
-                    <w:bottom w:val="single" w:sz="4" w:space="0" w:color="auto"/>
-                    <w:right w:val="single" w:sz="4" w:space="0" w:color="auto"/>
-                  </w:tcBorders>
-                  <w:shd w:val="clear" w:color="auto" w:fill="auto"/>
-                  <w:noWrap/>
-                  <w:vAlign w:val="bottom"/>
-                  <w:hideMark/>
-                </w:tcPr>
-                <w:p>
-                  <w:pPr>
-                    <w:spacing w:after="0" w:line="240" w:lineRule="auto"/>
-                    <w:jc w:val="center"/>
-                    <w:rPr>
-                      <w:rFonts w:ascii="Calibri" w:eastAsia="Times New Roman" w:hAnsi="Calibri" w:cs="Calibri"/>
-                      <w:color w:val="000000"/>
-                      <w:kern w:val="0"/>
-                      <w:lang w:val="en-ID" w:eastAsia="en-ID"/>
-                      <w14:ligatures w14:val="none"/>
-                    </w:rPr>
-                  </w:pPr>
-                  <w:r>
-                    <w:rPr>
-                      <w:rFonts w:ascii="Calibri" w:eastAsia="Times New Roman" w:hAnsi="Calibri" w:cs="Calibri"/>
-                      <w:color w:val="000000"/>
-                      <w:kern w:val="0"/>
-                      <w:lang w:val="en-ID" w:eastAsia="en-ID"/>
-                      <w14:ligatures w14:val="none"/>
-                    </w:rPr>
-                    <w:t>8</w:t>
-                  </w:r>
-                </w:p>
-              </w:tc>
-              <w:tc>
-                <w:tcPr>
-                  <w:tcW w:w="11754" w:type="dxa"/>
-                  <w:tcBorders>
-                    <w:top w:val="nil"/>
-                    <w:left w:val="nil"/>
-                    <w:bottom w:val="single" w:sz="4" w:space="0" w:color="auto"/>
-                    <w:right w:val="single" w:sz="4" w:space="0" w:color="auto"/>
-                  </w:tcBorders>
-                  <w:shd w:val="clear" w:color="auto" w:fill="auto"/>
-                  <w:noWrap/>
-                  <w:vAlign w:val="bottom"/>
-                  <w:hideMark/>
-                </w:tcPr>
-                <w:p>
-                  <w:pPr>
-                    <w:spacing w:after="0" w:line="240" w:lineRule="auto"/>
-                    <w:rPr>
-                      <w:rFonts w:ascii="Calibri" w:eastAsia="Times New Roman" w:hAnsi="Calibri" w:cs="Calibri"/>
-                      <w:color w:val="000000"/>
-                      <w:kern w:val="0"/>
-                      <w:lang w:val="en-ID" w:eastAsia="en-ID"/>
-                      <w14:ligatures w14:val="none"/>
-                    </w:rPr>
-                  </w:pPr>
-                  <w:r>
-                    <w:rPr>
-                      <w:rFonts w:ascii="Calibri" w:eastAsia="Times New Roman" w:hAnsi="Calibri" w:cs="Calibri"/>
-                      <w:color w:val="000000"/>
-                      <w:kern w:val="0"/>
-                      <w:lang w:val="en-ID" w:eastAsia="en-ID"/>
-                      <w14:ligatures w14:val="none"/>
-                    </w:rPr>
-                    <w:t>Sebagai User dapat mengubah data dirinya.</w:t>
-                  </w:r>
-                </w:p>
-              </w:tc>
-            </w:tr>
-          </w:tbl>
-          <w:p>
-            <w:pPr>
-              <w:jc w:val="center"/>
-              <w:rPr>
+        </w:tc>
+      </w:tr>
+      <w:tr>
+        <w:tc>
+          <w:tcPr>
+            <w:tcW w:w="12104" w:type="dxa"/>
+          </w:tcPr>
+          <w:p>
+            <w:r>
+              <w:rPr>
+                <w:rFonts w:ascii="Calibri" w:eastAsia="Times New Roman" w:hAnsi="Calibri" w:cs="Calibri"/>
+                <w:color w:val="000000"/>
+                <w:kern w:val="0"/>
+                <w:lang w:val="en-ID" w:eastAsia="en-ID"/>
+                <w14:ligatures w14:val="none"/>
+              </w:rPr>
+              <w:t>User dengan mudah mendapatkan dokter untuk konsultasi masalah Kesehatan mental yang diderita</w:t>
+            </w:r>
+          </w:p>
+        </w:tc>
+      </w:tr>
+      <w:tr>
+        <w:tc>
+          <w:tcPr>
+            <w:tcW w:w="12104" w:type="dxa"/>
+          </w:tcPr>
+          <w:p>
+            <w:pPr>
+              <w:rPr>
+                <w:rFonts w:ascii="Calibri" w:eastAsia="Times New Roman" w:hAnsi="Calibri" w:cs="Calibri"/>
+                <w:color w:val="000000"/>
+                <w:kern w:val="0"/>
+                <w:lang w:val="en-ID" w:eastAsia="en-ID"/>
+                <w14:ligatures w14:val="none"/>
+              </w:rPr>
+            </w:pPr>
+            <w:r>
+              <w:rPr>
+                <w:rFonts w:ascii="Calibri" w:eastAsia="Times New Roman" w:hAnsi="Calibri" w:cs="Calibri"/>
+                <w:color w:val="000000"/>
+                <w:kern w:val="0"/>
+                <w:lang w:val="en-ID" w:eastAsia="en-ID"/>
+                <w14:ligatures w14:val="none"/>
+              </w:rPr>
+              <w:t>User dapat mengetahui apa yang diderita sekarang</w:t>
+            </w:r>
+          </w:p>
+        </w:tc>
+      </w:tr>
+      <w:tr>
+        <w:tc>
+          <w:tcPr>
+            <w:tcW w:w="12104" w:type="dxa"/>
+            <w:shd w:val="clear" w:color="auto" w:fill="FFC000" w:themeFill="accent4"/>
+          </w:tcPr>
+          <w:p>
+            <w:pPr>
+              <w:rPr>
+                <w:rFonts w:ascii="Calibri" w:eastAsia="Times New Roman" w:hAnsi="Calibri" w:cs="Calibri"/>
                 <w:b/>
                 <w:bCs/>
-                <w:i/>
-                <w:iCs/>
-                <w:u w:val="single"/>
-              </w:rPr>
-            </w:pPr>
-            <w:r>
-              <w:rPr>
+                <w:color w:val="000000"/>
+                <w:kern w:val="0"/>
+                <w:lang w:val="en-ID" w:eastAsia="en-ID"/>
+                <w14:ligatures w14:val="none"/>
+              </w:rPr>
+            </w:pPr>
+            <w:r>
+              <w:rPr>
+                <w:rFonts w:ascii="Calibri" w:eastAsia="Times New Roman" w:hAnsi="Calibri" w:cs="Calibri"/>
                 <w:b/>
                 <w:bCs/>
-                <w:i/>
-                <w:iCs/>
-                <w:u w:val="single"/>
+                <w:color w:val="000000"/>
+                <w:kern w:val="0"/>
+                <w:lang w:val="en-ID" w:eastAsia="en-ID"/>
+                <w14:ligatures w14:val="none"/>
               </w:rPr>
               <w:t>Sprint Backlog</w:t>
             </w:r>
           </w:p>
-          <w:p>
-            <w:pPr>
-              <w:jc w:val="center"/>
-            </w:pPr>
+        </w:tc>
+      </w:tr>
+      <w:tr>
+        <w:tc>
+          <w:tcPr>
+            <w:tcW w:w="12104" w:type="dxa"/>
+            <w:shd w:val="clear" w:color="auto" w:fill="FFFFFF" w:themeFill="background1"/>
+          </w:tcPr>
+          <w:p>
+            <w:pPr>
+              <w:rPr>
+                <w:rFonts w:ascii="Calibri" w:eastAsia="Times New Roman" w:hAnsi="Calibri" w:cs="Calibri"/>
+                <w:color w:val="000000"/>
+                <w:kern w:val="0"/>
+                <w:lang w:val="en-ID" w:eastAsia="en-ID"/>
+                <w14:ligatures w14:val="none"/>
+              </w:rPr>
+            </w:pPr>
+            <w:r>
+              <w:rPr>
+                <w:rFonts w:ascii="Calibri" w:eastAsia="Times New Roman" w:hAnsi="Calibri" w:cs="Calibri"/>
+                <w:color w:val="000000"/>
+                <w:kern w:val="0"/>
+                <w:lang w:val="en-ID" w:eastAsia="en-ID"/>
+                <w14:ligatures w14:val="none"/>
+              </w:rPr>
+              <w:t>Sebagai seorang user saya ingin melihat daftar dokter yang tersedia dan bisa membuat jadwal dengan dokter tersebut</w:t>
+            </w:r>
+            <w:r>
+              <w:rPr>
+                <w:rFonts w:ascii="Calibri" w:eastAsia="Times New Roman" w:hAnsi="Calibri" w:cs="Calibri"/>
+                <w:color w:val="000000"/>
+                <w:kern w:val="0"/>
+                <w:lang w:val="en-ID" w:eastAsia="en-ID"/>
+                <w14:ligatures w14:val="none"/>
+              </w:rPr>
+              <w:t>.</w:t>
+            </w:r>
+          </w:p>
+        </w:tc>
+      </w:tr>
+      <w:tr>
+        <w:tc>
+          <w:tcPr>
+            <w:tcW w:w="12104" w:type="dxa"/>
+            <w:shd w:val="clear" w:color="auto" w:fill="FFFFFF" w:themeFill="background1"/>
+          </w:tcPr>
+          <w:p>
+            <w:pPr>
+              <w:rPr>
+                <w:rFonts w:ascii="Calibri" w:eastAsia="Times New Roman" w:hAnsi="Calibri" w:cs="Calibri"/>
+                <w:color w:val="000000"/>
+                <w:kern w:val="0"/>
+                <w:lang w:val="en-ID" w:eastAsia="en-ID"/>
+                <w14:ligatures w14:val="none"/>
+              </w:rPr>
+            </w:pPr>
+            <w:r>
+              <w:rPr>
+                <w:rFonts w:ascii="Calibri" w:eastAsia="Times New Roman" w:hAnsi="Calibri" w:cs="Calibri"/>
+                <w:color w:val="000000"/>
+                <w:kern w:val="0"/>
+                <w:lang w:val="en-ID" w:eastAsia="en-ID"/>
+                <w14:ligatures w14:val="none"/>
+              </w:rPr>
+              <w:t>Sebagai seorang user saya ingin melihat daftar dokter yang tersedia dan bisa membuat jadwal dengan dokter tersebut supaya dapat menjadwalkan hari yang di inginkan.</w:t>
+            </w:r>
+          </w:p>
+        </w:tc>
+      </w:tr>
+      <w:tr>
+        <w:tc>
+          <w:tcPr>
+            <w:tcW w:w="12104" w:type="dxa"/>
+            <w:shd w:val="clear" w:color="auto" w:fill="FFFFFF" w:themeFill="background1"/>
+          </w:tcPr>
+          <w:p>
+            <w:pPr>
+              <w:rPr>
+                <w:rFonts w:ascii="Calibri" w:eastAsia="Times New Roman" w:hAnsi="Calibri" w:cs="Calibri"/>
+                <w:color w:val="000000"/>
+                <w:kern w:val="0"/>
+                <w:lang w:val="en-ID" w:eastAsia="en-ID"/>
+                <w14:ligatures w14:val="none"/>
+              </w:rPr>
+            </w:pPr>
+            <w:r>
+              <w:rPr>
+                <w:rFonts w:ascii="Calibri" w:eastAsia="Times New Roman" w:hAnsi="Calibri" w:cs="Calibri"/>
+                <w:color w:val="000000"/>
+                <w:kern w:val="0"/>
+                <w:lang w:val="en-ID" w:eastAsia="en-ID"/>
+                <w14:ligatures w14:val="none"/>
+              </w:rPr>
+              <w:t>Sebagai user ingin mendapatkan meditasi dari penyakit mental yang diderita</w:t>
+            </w:r>
+            <w:r>
+              <w:rPr>
+                <w:rFonts w:ascii="Calibri" w:eastAsia="Times New Roman" w:hAnsi="Calibri" w:cs="Calibri"/>
+                <w:color w:val="000000"/>
+                <w:kern w:val="0"/>
+                <w:lang w:val="en-ID" w:eastAsia="en-ID"/>
+                <w14:ligatures w14:val="none"/>
+              </w:rPr>
+              <w:t>.</w:t>
+            </w:r>
+          </w:p>
+        </w:tc>
+      </w:tr>
+    </w:tbl>
+    <w:p>
+      <w:pPr>
+        <w:jc w:val="center"/>
+        <w:rPr>
+          <w:b/>
+          <w:bCs/>
+          <w:i/>
+          <w:iCs/>
+          <w:u w:val="single"/>
+        </w:rPr>
+      </w:pPr>
+    </w:p>
+    <w:p>
+      <w:pPr>
+        <w:jc w:val="center"/>
+        <w:rPr>
+          <w:b/>
+          <w:bCs/>
+          <w:i/>
+          <w:iCs/>
+          <w:u w:val="single"/>
+        </w:rPr>
+      </w:pPr>
+      <w:r>
+        <w:rPr>
+          <w:b/>
+          <w:bCs/>
+          <w:i/>
+          <w:iCs/>
+          <w:u w:val="single"/>
+        </w:rPr>
+        <w:lastRenderedPageBreak/>
+        <w:t>Sprint 2</w:t>
+      </w:r>
+    </w:p>
+    <w:tbl>
+      <w:tblPr>
+        <w:tblStyle w:val="TableGrid"/>
+        <w:tblW w:w="0" w:type="auto"/>
+        <w:tblLook w:val="04A0" w:firstRow="1" w:lastRow="0" w:firstColumn="1" w:lastColumn="0" w:noHBand="0" w:noVBand="1"/>
+      </w:tblPr>
+      <w:tblGrid>
+        <w:gridCol w:w="12104"/>
+      </w:tblGrid>
+      <w:tr>
+        <w:tc>
+          <w:tcPr>
+            <w:tcW w:w="12104" w:type="dxa"/>
+            <w:shd w:val="clear" w:color="auto" w:fill="FFC000" w:themeFill="accent4"/>
+          </w:tcPr>
+          <w:p>
+            <w:pPr>
+              <w:rPr>
+                <w:b/>
+                <w:bCs/>
+                <w:color w:val="000000" w:themeColor="text1"/>
+              </w:rPr>
+            </w:pPr>
+            <w:r>
+              <w:rPr>
+                <w:b/>
+                <w:bCs/>
+                <w:color w:val="000000" w:themeColor="text1"/>
+              </w:rPr>
+              <w:t>Sprint Goals</w:t>
+            </w:r>
+          </w:p>
+        </w:tc>
+      </w:tr>
+      <w:tr>
+        <w:tc>
+          <w:tcPr>
+            <w:tcW w:w="12104" w:type="dxa"/>
+          </w:tcPr>
+          <w:p>
+            <w:r>
+              <w:rPr>
+                <w:rFonts w:ascii="Calibri" w:eastAsia="Times New Roman" w:hAnsi="Calibri" w:cs="Calibri"/>
+                <w:color w:val="000000"/>
+                <w:kern w:val="0"/>
+                <w:lang w:val="en-ID" w:eastAsia="en-ID"/>
+                <w14:ligatures w14:val="none"/>
+              </w:rPr>
+              <w:t>User dengan mudah mendapatkan konsultasi melalui customer service</w:t>
+            </w:r>
+          </w:p>
+        </w:tc>
+      </w:tr>
+      <w:tr>
+        <w:tc>
+          <w:tcPr>
+            <w:tcW w:w="12104" w:type="dxa"/>
+            <w:shd w:val="clear" w:color="auto" w:fill="FFC000" w:themeFill="accent4"/>
+          </w:tcPr>
+          <w:p>
+            <w:pPr>
+              <w:rPr>
+                <w:rFonts w:ascii="Calibri" w:eastAsia="Times New Roman" w:hAnsi="Calibri" w:cs="Calibri"/>
+                <w:b/>
+                <w:bCs/>
+                <w:color w:val="000000"/>
+                <w:kern w:val="0"/>
+                <w:lang w:val="en-ID" w:eastAsia="en-ID"/>
+                <w14:ligatures w14:val="none"/>
+              </w:rPr>
+            </w:pPr>
+            <w:r>
+              <w:rPr>
+                <w:rFonts w:ascii="Calibri" w:eastAsia="Times New Roman" w:hAnsi="Calibri" w:cs="Calibri"/>
+                <w:b/>
+                <w:bCs/>
+                <w:color w:val="000000"/>
+                <w:kern w:val="0"/>
+                <w:lang w:val="en-ID" w:eastAsia="en-ID"/>
+                <w14:ligatures w14:val="none"/>
+              </w:rPr>
+              <w:t>Sprint Backlog</w:t>
+            </w:r>
+          </w:p>
+        </w:tc>
+      </w:tr>
+      <w:tr>
+        <w:tc>
+          <w:tcPr>
+            <w:tcW w:w="12104" w:type="dxa"/>
+            <w:shd w:val="clear" w:color="auto" w:fill="FFFFFF" w:themeFill="background1"/>
+          </w:tcPr>
+          <w:p>
+            <w:pPr>
+              <w:rPr>
+                <w:rFonts w:ascii="Calibri" w:eastAsia="Times New Roman" w:hAnsi="Calibri" w:cs="Calibri"/>
+                <w:color w:val="000000"/>
+                <w:kern w:val="0"/>
+                <w:lang w:val="en-ID" w:eastAsia="en-ID"/>
+                <w14:ligatures w14:val="none"/>
+              </w:rPr>
+            </w:pPr>
+            <w:r>
+              <w:rPr>
+                <w:rFonts w:ascii="Calibri" w:eastAsia="Times New Roman" w:hAnsi="Calibri" w:cs="Calibri"/>
+                <w:color w:val="000000"/>
+                <w:kern w:val="0"/>
+                <w:lang w:val="en-ID" w:eastAsia="en-ID"/>
+                <w14:ligatures w14:val="none"/>
+              </w:rPr>
+              <w:t>Sebagai seorang user saya ingin berkonsultasi dengan sesuai kategori yang user alami dari customer service agar customer bisa mendapatkan solusi terbaik.</w:t>
+            </w:r>
+          </w:p>
+        </w:tc>
+      </w:tr>
+    </w:tbl>
+    <w:p/>
+    <w:p>
+      <w:pPr>
+        <w:jc w:val="center"/>
+        <w:rPr>
+          <w:b/>
+          <w:bCs/>
+          <w:i/>
+          <w:iCs/>
+          <w:u w:val="single"/>
+        </w:rPr>
+      </w:pPr>
+      <w:r>
+        <w:rPr>
+          <w:b/>
+          <w:bCs/>
+          <w:i/>
+          <w:iCs/>
+          <w:u w:val="single"/>
+        </w:rPr>
+        <w:t xml:space="preserve">Sprint </w:t>
+      </w:r>
+      <w:r>
+        <w:rPr>
+          <w:b/>
+          <w:bCs/>
+          <w:i/>
+          <w:iCs/>
+          <w:u w:val="single"/>
+        </w:rPr>
+        <w:t>3</w:t>
+      </w:r>
+    </w:p>
+    <w:tbl>
+      <w:tblPr>
+        <w:tblStyle w:val="TableGrid"/>
+        <w:tblW w:w="0" w:type="auto"/>
+        <w:tblLook w:val="04A0" w:firstRow="1" w:lastRow="0" w:firstColumn="1" w:lastColumn="0" w:noHBand="0" w:noVBand="1"/>
+      </w:tblPr>
+      <w:tblGrid>
+        <w:gridCol w:w="12104"/>
+      </w:tblGrid>
+      <w:tr>
+        <w:tc>
+          <w:tcPr>
+            <w:tcW w:w="12104" w:type="dxa"/>
+            <w:shd w:val="clear" w:color="auto" w:fill="FFC000" w:themeFill="accent4"/>
+          </w:tcPr>
+          <w:p>
+            <w:pPr>
+              <w:rPr>
+                <w:b/>
+                <w:bCs/>
+                <w:color w:val="000000" w:themeColor="text1"/>
+              </w:rPr>
+            </w:pPr>
+            <w:r>
+              <w:rPr>
+                <w:b/>
+                <w:bCs/>
+                <w:color w:val="000000" w:themeColor="text1"/>
+              </w:rPr>
+              <w:t>Sprint Goals</w:t>
+            </w:r>
+          </w:p>
+        </w:tc>
+      </w:tr>
+      <w:tr>
+        <w:tc>
+          <w:tcPr>
+            <w:tcW w:w="12104" w:type="dxa"/>
+          </w:tcPr>
+          <w:p>
+            <w:r>
+              <w:rPr>
+                <w:rFonts w:ascii="Calibri" w:eastAsia="Times New Roman" w:hAnsi="Calibri" w:cs="Calibri"/>
+                <w:color w:val="000000"/>
+                <w:kern w:val="0"/>
+                <w:lang w:val="en-ID" w:eastAsia="en-ID"/>
+                <w14:ligatures w14:val="none"/>
+              </w:rPr>
+              <w:t>User mendapatkan pengetahuan lebih mengenai kesehatan mental melalui artikel.</w:t>
+            </w:r>
+          </w:p>
+        </w:tc>
+      </w:tr>
+      <w:tr>
+        <w:tc>
+          <w:tcPr>
+            <w:tcW w:w="12104" w:type="dxa"/>
+            <w:shd w:val="clear" w:color="auto" w:fill="FFC000" w:themeFill="accent4"/>
+          </w:tcPr>
+          <w:p>
+            <w:pPr>
+              <w:rPr>
+                <w:rFonts w:ascii="Calibri" w:eastAsia="Times New Roman" w:hAnsi="Calibri" w:cs="Calibri"/>
+                <w:b/>
+                <w:bCs/>
+                <w:color w:val="000000"/>
+                <w:kern w:val="0"/>
+                <w:lang w:val="en-ID" w:eastAsia="en-ID"/>
+                <w14:ligatures w14:val="none"/>
+              </w:rPr>
+            </w:pPr>
+            <w:r>
+              <w:rPr>
+                <w:rFonts w:ascii="Calibri" w:eastAsia="Times New Roman" w:hAnsi="Calibri" w:cs="Calibri"/>
+                <w:b/>
+                <w:bCs/>
+                <w:color w:val="000000"/>
+                <w:kern w:val="0"/>
+                <w:lang w:val="en-ID" w:eastAsia="en-ID"/>
+                <w14:ligatures w14:val="none"/>
+              </w:rPr>
+              <w:t>Sprint Backlog</w:t>
+            </w:r>
+          </w:p>
+        </w:tc>
+      </w:tr>
+      <w:tr>
+        <w:tc>
+          <w:tcPr>
+            <w:tcW w:w="12104" w:type="dxa"/>
+            <w:shd w:val="clear" w:color="auto" w:fill="FFFFFF" w:themeFill="background1"/>
+          </w:tcPr>
+          <w:p>
+            <w:pPr>
+              <w:rPr>
+                <w:rFonts w:ascii="Calibri" w:eastAsia="Times New Roman" w:hAnsi="Calibri" w:cs="Calibri"/>
+                <w:color w:val="000000"/>
+                <w:kern w:val="0"/>
+                <w:lang w:val="en-ID" w:eastAsia="en-ID"/>
+                <w14:ligatures w14:val="none"/>
+              </w:rPr>
+            </w:pPr>
+            <w:r>
+              <w:rPr>
+                <w:rFonts w:ascii="Calibri" w:eastAsia="Times New Roman" w:hAnsi="Calibri" w:cs="Calibri"/>
+                <w:color w:val="000000"/>
+                <w:kern w:val="0"/>
+                <w:lang w:val="en-ID" w:eastAsia="en-ID"/>
+                <w14:ligatures w14:val="none"/>
+              </w:rPr>
+              <w:t>Sebagai user ingin mendapatkan pengetahuan tentang kesehatan mental.</w:t>
+            </w:r>
+          </w:p>
+        </w:tc>
+      </w:tr>
+      <w:tr>
+        <w:tc>
+          <w:tcPr>
+            <w:tcW w:w="12104" w:type="dxa"/>
+            <w:shd w:val="clear" w:color="auto" w:fill="FFFFFF" w:themeFill="background1"/>
+          </w:tcPr>
+          <w:p>
+            <w:pPr>
+              <w:rPr>
+                <w:rFonts w:ascii="Calibri" w:eastAsia="Times New Roman" w:hAnsi="Calibri" w:cs="Calibri"/>
+                <w:color w:val="000000"/>
+                <w:kern w:val="0"/>
+                <w:lang w:val="en-ID" w:eastAsia="en-ID"/>
+                <w14:ligatures w14:val="none"/>
+              </w:rPr>
+            </w:pPr>
+            <w:r>
+              <w:rPr>
+                <w:rFonts w:ascii="Calibri" w:eastAsia="Times New Roman" w:hAnsi="Calibri" w:cs="Calibri"/>
+                <w:color w:val="000000"/>
+                <w:kern w:val="0"/>
+                <w:lang w:val="en-ID" w:eastAsia="en-ID"/>
+                <w14:ligatures w14:val="none"/>
+              </w:rPr>
+              <w:t>Sebagai seorang user saya ingin mengetahui gejala apa yang saya alami melalui quiz yang ada.</w:t>
+            </w:r>
+          </w:p>
+        </w:tc>
+      </w:tr>
+    </w:tbl>
+    <w:p/>
+    <w:p>
+      <w:pPr>
+        <w:jc w:val="center"/>
+        <w:rPr>
+          <w:b/>
+          <w:bCs/>
+          <w:i/>
+          <w:iCs/>
+          <w:u w:val="single"/>
+        </w:rPr>
+      </w:pPr>
+      <w:r>
+        <w:rPr>
+          <w:b/>
+          <w:bCs/>
+          <w:i/>
+          <w:iCs/>
+          <w:u w:val="single"/>
+        </w:rPr>
+        <w:t xml:space="preserve">Sprint </w:t>
+      </w:r>
+      <w:r>
+        <w:rPr>
+          <w:b/>
+          <w:bCs/>
+          <w:i/>
+          <w:iCs/>
+          <w:u w:val="single"/>
+        </w:rPr>
+        <w:t>4</w:t>
+      </w:r>
+    </w:p>
+    <w:tbl>
+      <w:tblPr>
+        <w:tblStyle w:val="TableGrid"/>
+        <w:tblW w:w="0" w:type="auto"/>
+        <w:tblLook w:val="04A0" w:firstRow="1" w:lastRow="0" w:firstColumn="1" w:lastColumn="0" w:noHBand="0" w:noVBand="1"/>
+      </w:tblPr>
+      <w:tblGrid>
+        <w:gridCol w:w="12104"/>
+      </w:tblGrid>
+      <w:tr>
+        <w:tc>
+          <w:tcPr>
+            <w:tcW w:w="12104" w:type="dxa"/>
+            <w:shd w:val="clear" w:color="auto" w:fill="FFC000" w:themeFill="accent4"/>
+          </w:tcPr>
+          <w:p>
+            <w:pPr>
+              <w:rPr>
+                <w:b/>
+                <w:bCs/>
+                <w:color w:val="000000" w:themeColor="text1"/>
+              </w:rPr>
+            </w:pPr>
+            <w:r>
+              <w:rPr>
+                <w:b/>
+                <w:bCs/>
+                <w:color w:val="000000" w:themeColor="text1"/>
+              </w:rPr>
+              <w:t>Sprint Goals</w:t>
+            </w:r>
+          </w:p>
+        </w:tc>
+      </w:tr>
+      <w:tr>
+        <w:tc>
+          <w:tcPr>
+            <w:tcW w:w="12104" w:type="dxa"/>
+          </w:tcPr>
+          <w:p>
+            <w:r>
+              <w:rPr>
+                <w:rFonts w:ascii="Calibri" w:eastAsia="Times New Roman" w:hAnsi="Calibri" w:cs="Calibri"/>
+                <w:color w:val="000000"/>
+                <w:kern w:val="0"/>
+                <w:lang w:val="en-ID" w:eastAsia="en-ID"/>
+                <w14:ligatures w14:val="none"/>
+              </w:rPr>
+              <w:t>User dapat mendaftarkan akunnya dengan mudah menggunakan akun google maupun facebook.</w:t>
+            </w:r>
+          </w:p>
+        </w:tc>
+      </w:tr>
+      <w:tr>
+        <w:tc>
+          <w:tcPr>
+            <w:tcW w:w="12104" w:type="dxa"/>
+            <w:shd w:val="clear" w:color="auto" w:fill="FFC000" w:themeFill="accent4"/>
+          </w:tcPr>
+          <w:p>
+            <w:pPr>
+              <w:rPr>
+                <w:rFonts w:ascii="Calibri" w:eastAsia="Times New Roman" w:hAnsi="Calibri" w:cs="Calibri"/>
+                <w:b/>
+                <w:bCs/>
+                <w:color w:val="000000"/>
+                <w:kern w:val="0"/>
+                <w:lang w:val="en-ID" w:eastAsia="en-ID"/>
+                <w14:ligatures w14:val="none"/>
+              </w:rPr>
+            </w:pPr>
+            <w:r>
+              <w:rPr>
+                <w:rFonts w:ascii="Calibri" w:eastAsia="Times New Roman" w:hAnsi="Calibri" w:cs="Calibri"/>
+                <w:b/>
+                <w:bCs/>
+                <w:color w:val="000000"/>
+                <w:kern w:val="0"/>
+                <w:lang w:val="en-ID" w:eastAsia="en-ID"/>
+                <w14:ligatures w14:val="none"/>
+              </w:rPr>
+              <w:t>Sprint Backlog</w:t>
+            </w:r>
+          </w:p>
+        </w:tc>
+      </w:tr>
+      <w:tr>
+        <w:tc>
+          <w:tcPr>
+            <w:tcW w:w="12104" w:type="dxa"/>
+            <w:shd w:val="clear" w:color="auto" w:fill="FFFFFF" w:themeFill="background1"/>
+          </w:tcPr>
+          <w:p>
+            <w:pPr>
+              <w:rPr>
+                <w:rFonts w:ascii="Calibri" w:eastAsia="Times New Roman" w:hAnsi="Calibri" w:cs="Calibri"/>
+                <w:color w:val="000000"/>
+                <w:kern w:val="0"/>
+                <w:lang w:val="en-ID" w:eastAsia="en-ID"/>
+                <w14:ligatures w14:val="none"/>
+              </w:rPr>
+            </w:pPr>
+            <w:r>
+              <w:rPr>
+                <w:rFonts w:ascii="Calibri" w:eastAsia="Times New Roman" w:hAnsi="Calibri" w:cs="Calibri"/>
+                <w:color w:val="000000"/>
+                <w:kern w:val="0"/>
+                <w:lang w:val="en-ID" w:eastAsia="en-ID"/>
+                <w14:ligatures w14:val="none"/>
+              </w:rPr>
+              <w:t>Sebagai user ingin bisa mendaftarkan menggunakan akun google maupun facebook supaya mempermudah pembuatan akun.</w:t>
+            </w:r>
+          </w:p>
+        </w:tc>
+      </w:tr>
+      <w:tr>
+        <w:tc>
+          <w:tcPr>
+            <w:tcW w:w="12104" w:type="dxa"/>
+            <w:shd w:val="clear" w:color="auto" w:fill="FFFFFF" w:themeFill="background1"/>
+          </w:tcPr>
+          <w:p>
+            <w:pPr>
+              <w:rPr>
+                <w:rFonts w:ascii="Calibri" w:eastAsia="Times New Roman" w:hAnsi="Calibri" w:cs="Calibri"/>
+                <w:color w:val="000000"/>
+                <w:kern w:val="0"/>
+                <w:lang w:val="en-ID" w:eastAsia="en-ID"/>
+                <w14:ligatures w14:val="none"/>
+              </w:rPr>
+            </w:pPr>
+            <w:r>
+              <w:rPr>
+                <w:rFonts w:ascii="Calibri" w:eastAsia="Times New Roman" w:hAnsi="Calibri" w:cs="Calibri"/>
+                <w:color w:val="000000"/>
+                <w:kern w:val="0"/>
+                <w:lang w:val="en-ID" w:eastAsia="en-ID"/>
+                <w14:ligatures w14:val="none"/>
+              </w:rPr>
+              <w:t>Sebagai User dapat mengubah data dirinya.</w:t>
+            </w:r>
           </w:p>
         </w:tc>
       </w:tr>
@@ -4854,7 +4411,7 @@
           </w:tcPr>
           <w:p>
             <w:r>
-              <w:t> </w:t>
+              <w:t>Add Page Only Docter</w:t>
             </w:r>
           </w:p>
         </w:tc>
@@ -4871,6 +4428,7 @@
           </w:tcPr>
           <w:p>
             <w:r>
+              <w:lastRenderedPageBreak/>
               <w:t>Create Figma</w:t>
             </w:r>
           </w:p>
@@ -5322,7 +4880,6 @@
           </w:tcPr>
           <w:p>
             <w:r>
-              <w:lastRenderedPageBreak/>
               <w:t>Doctor Detail</w:t>
             </w:r>
           </w:p>
@@ -5804,6 +5361,26 @@
         </w:tc>
       </w:tr>
     </w:tbl>
+    <w:p>
+      <w:pPr>
+        <w:jc w:val="center"/>
+      </w:pPr>
+    </w:p>
+    <w:p>
+      <w:pPr>
+        <w:jc w:val="center"/>
+      </w:pPr>
+    </w:p>
+    <w:p>
+      <w:pPr>
+        <w:jc w:val="center"/>
+      </w:pPr>
+    </w:p>
+    <w:p>
+      <w:pPr>
+        <w:jc w:val="center"/>
+      </w:pPr>
+    </w:p>
     <w:p>
       <w:pPr>
         <w:jc w:val="center"/>
@@ -5828,9 +5405,433 @@
           <w:iCs/>
           <w:u w:val="single"/>
         </w:rPr>
+        <w:lastRenderedPageBreak/>
         <w:t>Daily Scrum</w:t>
       </w:r>
     </w:p>
+    <w:tbl>
+      <w:tblPr>
+        <w:tblStyle w:val="TableGrid"/>
+        <w:tblW w:w="0" w:type="auto"/>
+        <w:tblLook w:val="04A0" w:firstRow="1" w:lastRow="0" w:firstColumn="1" w:lastColumn="0" w:noHBand="0" w:noVBand="1"/>
+      </w:tblPr>
+      <w:tblGrid>
+        <w:gridCol w:w="3223"/>
+        <w:gridCol w:w="3224"/>
+        <w:gridCol w:w="3276"/>
+        <w:gridCol w:w="3227"/>
+      </w:tblGrid>
+      <w:tr>
+        <w:tc>
+          <w:tcPr>
+            <w:tcW w:w="3237" w:type="dxa"/>
+          </w:tcPr>
+          <w:p>
+            <w:pPr>
+              <w:jc w:val="center"/>
+            </w:pPr>
+            <w:r>
+              <w:t>No</w:t>
+            </w:r>
+          </w:p>
+        </w:tc>
+        <w:tc>
+          <w:tcPr>
+            <w:tcW w:w="3237" w:type="dxa"/>
+          </w:tcPr>
+          <w:p>
+            <w:pPr>
+              <w:jc w:val="center"/>
+            </w:pPr>
+            <w:r>
+              <w:t>Nama Daily Scrum</w:t>
+            </w:r>
+          </w:p>
+        </w:tc>
+        <w:tc>
+          <w:tcPr>
+            <w:tcW w:w="3238" w:type="dxa"/>
+          </w:tcPr>
+          <w:p>
+            <w:pPr>
+              <w:jc w:val="center"/>
+            </w:pPr>
+            <w:r>
+              <w:t>Bukti Daily Scrum</w:t>
+            </w:r>
+          </w:p>
+        </w:tc>
+        <w:tc>
+          <w:tcPr>
+            <w:tcW w:w="3238" w:type="dxa"/>
+          </w:tcPr>
+          <w:p>
+            <w:pPr>
+              <w:jc w:val="center"/>
+            </w:pPr>
+            <w:r>
+              <w:t>Deskripsi</w:t>
+            </w:r>
+          </w:p>
+        </w:tc>
+      </w:tr>
+      <w:tr>
+        <w:tc>
+          <w:tcPr>
+            <w:tcW w:w="3237" w:type="dxa"/>
+          </w:tcPr>
+          <w:p>
+            <w:pPr>
+              <w:jc w:val="center"/>
+            </w:pPr>
+            <w:r>
+              <w:t>1.</w:t>
+            </w:r>
+          </w:p>
+        </w:tc>
+        <w:tc>
+          <w:tcPr>
+            <w:tcW w:w="3237" w:type="dxa"/>
+          </w:tcPr>
+          <w:p>
+            <w:pPr>
+              <w:jc w:val="center"/>
+            </w:pPr>
+            <w:r>
+              <w:t>Metting 1</w:t>
+            </w:r>
+          </w:p>
+        </w:tc>
+        <w:tc>
+          <w:tcPr>
+            <w:tcW w:w="3238" w:type="dxa"/>
+          </w:tcPr>
+          <w:p>
+            <w:pPr>
+              <w:jc w:val="center"/>
+            </w:pPr>
+            <w:r>
+              <w:drawing>
+                <wp:inline distT="0" distB="0" distL="0" distR="0" wp14:anchorId="7C855BAC" wp14:editId="28C3D776">
+                  <wp:extent cx="1923174" cy="1500997"/>
+                  <wp:effectExtent l="0" t="0" r="1270" b="4445"/>
+                  <wp:docPr id="3" name="Picture 3"/>
+                  <wp:cNvGraphicFramePr>
+                    <a:graphicFrameLocks xmlns:a="http://schemas.openxmlformats.org/drawingml/2006/main" noChangeAspect="1"/>
+                  </wp:cNvGraphicFramePr>
+                  <a:graphic xmlns:a="http://schemas.openxmlformats.org/drawingml/2006/main">
+                    <a:graphicData uri="http://schemas.openxmlformats.org/drawingml/2006/picture">
+                      <pic:pic xmlns:pic="http://schemas.openxmlformats.org/drawingml/2006/picture">
+                        <pic:nvPicPr>
+                          <pic:cNvPr id="1" name=""/>
+                          <pic:cNvPicPr/>
+                        </pic:nvPicPr>
+                        <pic:blipFill>
+                          <a:blip r:embed="rId7"/>
+                          <a:stretch>
+                            <a:fillRect/>
+                          </a:stretch>
+                        </pic:blipFill>
+                        <pic:spPr>
+                          <a:xfrm>
+                            <a:off x="0" y="0"/>
+                            <a:ext cx="1966626" cy="1534910"/>
+                          </a:xfrm>
+                          <a:prstGeom prst="rect">
+                            <a:avLst/>
+                          </a:prstGeom>
+                        </pic:spPr>
+                      </pic:pic>
+                    </a:graphicData>
+                  </a:graphic>
+                </wp:inline>
+              </w:drawing>
+            </w:r>
+          </w:p>
+        </w:tc>
+        <w:tc>
+          <w:tcPr>
+            <w:tcW w:w="3238" w:type="dxa"/>
+          </w:tcPr>
+          <w:p>
+            <w:pPr>
+              <w:jc w:val="center"/>
+            </w:pPr>
+            <w:r>
+              <w:t>Membahas tentang figma dan taks pembagian jobdesk.</w:t>
+            </w:r>
+          </w:p>
+        </w:tc>
+      </w:tr>
+      <w:tr>
+        <w:tc>
+          <w:tcPr>
+            <w:tcW w:w="3237" w:type="dxa"/>
+          </w:tcPr>
+          <w:p>
+            <w:pPr>
+              <w:jc w:val="center"/>
+            </w:pPr>
+            <w:r>
+              <w:t xml:space="preserve">2. </w:t>
+            </w:r>
+          </w:p>
+        </w:tc>
+        <w:tc>
+          <w:tcPr>
+            <w:tcW w:w="3237" w:type="dxa"/>
+          </w:tcPr>
+          <w:p>
+            <w:pPr>
+              <w:jc w:val="center"/>
+            </w:pPr>
+            <w:r>
+              <w:t>Metting 2</w:t>
+            </w:r>
+          </w:p>
+        </w:tc>
+        <w:tc>
+          <w:tcPr>
+            <w:tcW w:w="3238" w:type="dxa"/>
+          </w:tcPr>
+          <w:p>
+            <w:pPr>
+              <w:jc w:val="center"/>
+            </w:pPr>
+            <w:r>
+              <w:drawing>
+                <wp:inline distT="0" distB="0" distL="0" distR="0" wp14:anchorId="229EB517" wp14:editId="71A019AC">
+                  <wp:extent cx="1923691" cy="1623475"/>
+                  <wp:effectExtent l="0" t="0" r="635" b="0"/>
+                  <wp:docPr id="4" name="Picture 4"/>
+                  <wp:cNvGraphicFramePr>
+                    <a:graphicFrameLocks xmlns:a="http://schemas.openxmlformats.org/drawingml/2006/main" noChangeAspect="1"/>
+                  </wp:cNvGraphicFramePr>
+                  <a:graphic xmlns:a="http://schemas.openxmlformats.org/drawingml/2006/main">
+                    <a:graphicData uri="http://schemas.openxmlformats.org/drawingml/2006/picture">
+                      <pic:pic xmlns:pic="http://schemas.openxmlformats.org/drawingml/2006/picture">
+                        <pic:nvPicPr>
+                          <pic:cNvPr id="1" name=""/>
+                          <pic:cNvPicPr/>
+                        </pic:nvPicPr>
+                        <pic:blipFill>
+                          <a:blip r:embed="rId8"/>
+                          <a:stretch>
+                            <a:fillRect/>
+                          </a:stretch>
+                        </pic:blipFill>
+                        <pic:spPr>
+                          <a:xfrm>
+                            <a:off x="0" y="0"/>
+                            <a:ext cx="1956824" cy="1651437"/>
+                          </a:xfrm>
+                          <a:prstGeom prst="rect">
+                            <a:avLst/>
+                          </a:prstGeom>
+                        </pic:spPr>
+                      </pic:pic>
+                    </a:graphicData>
+                  </a:graphic>
+                </wp:inline>
+              </w:drawing>
+            </w:r>
+          </w:p>
+        </w:tc>
+        <w:tc>
+          <w:tcPr>
+            <w:tcW w:w="3238" w:type="dxa"/>
+          </w:tcPr>
+          <w:p>
+            <w:pPr>
+              <w:jc w:val="center"/>
+            </w:pPr>
+            <w:r>
+              <w:t xml:space="preserve">Evaluasi dalam pengerjaan taks dan </w:t>
+            </w:r>
+            <w:r>
+              <w:t>cek progres pengerjaan.</w:t>
+            </w:r>
+          </w:p>
+        </w:tc>
+      </w:tr>
+      <w:tr>
+        <w:tc>
+          <w:tcPr>
+            <w:tcW w:w="3237" w:type="dxa"/>
+          </w:tcPr>
+          <w:p>
+            <w:pPr>
+              <w:jc w:val="center"/>
+            </w:pPr>
+            <w:r>
+              <w:t>3.</w:t>
+            </w:r>
+          </w:p>
+        </w:tc>
+        <w:tc>
+          <w:tcPr>
+            <w:tcW w:w="3237" w:type="dxa"/>
+          </w:tcPr>
+          <w:p>
+            <w:pPr>
+              <w:jc w:val="center"/>
+            </w:pPr>
+            <w:r>
+              <w:t>Metting 3</w:t>
+            </w:r>
+          </w:p>
+        </w:tc>
+        <w:tc>
+          <w:tcPr>
+            <w:tcW w:w="3238" w:type="dxa"/>
+          </w:tcPr>
+          <w:p>
+            <w:pPr>
+              <w:jc w:val="center"/>
+            </w:pPr>
+            <w:r>
+              <w:drawing>
+                <wp:inline distT="0" distB="0" distL="0" distR="0" wp14:anchorId="749B38D4" wp14:editId="66A292A3">
+                  <wp:extent cx="1939918" cy="1337094"/>
+                  <wp:effectExtent l="0" t="0" r="3810" b="0"/>
+                  <wp:docPr id="5" name="Picture 5"/>
+                  <wp:cNvGraphicFramePr>
+                    <a:graphicFrameLocks xmlns:a="http://schemas.openxmlformats.org/drawingml/2006/main" noChangeAspect="1"/>
+                  </wp:cNvGraphicFramePr>
+                  <a:graphic xmlns:a="http://schemas.openxmlformats.org/drawingml/2006/main">
+                    <a:graphicData uri="http://schemas.openxmlformats.org/drawingml/2006/picture">
+                      <pic:pic xmlns:pic="http://schemas.openxmlformats.org/drawingml/2006/picture">
+                        <pic:nvPicPr>
+                          <pic:cNvPr id="1" name=""/>
+                          <pic:cNvPicPr/>
+                        </pic:nvPicPr>
+                        <pic:blipFill>
+                          <a:blip r:embed="rId9"/>
+                          <a:stretch>
+                            <a:fillRect/>
+                          </a:stretch>
+                        </pic:blipFill>
+                        <pic:spPr>
+                          <a:xfrm>
+                            <a:off x="0" y="0"/>
+                            <a:ext cx="1939918" cy="1337094"/>
+                          </a:xfrm>
+                          <a:prstGeom prst="rect">
+                            <a:avLst/>
+                          </a:prstGeom>
+                        </pic:spPr>
+                      </pic:pic>
+                    </a:graphicData>
+                  </a:graphic>
+                </wp:inline>
+              </w:drawing>
+            </w:r>
+          </w:p>
+        </w:tc>
+        <w:tc>
+          <w:tcPr>
+            <w:tcW w:w="3238" w:type="dxa"/>
+          </w:tcPr>
+          <w:p>
+            <w:pPr>
+              <w:jc w:val="center"/>
+            </w:pPr>
+            <w:r>
+              <w:t>Try and Error Aplikasi</w:t>
+            </w:r>
+          </w:p>
+        </w:tc>
+      </w:tr>
+      <w:tr>
+        <w:tc>
+          <w:tcPr>
+            <w:tcW w:w="3237" w:type="dxa"/>
+          </w:tcPr>
+          <w:p>
+            <w:pPr>
+              <w:jc w:val="center"/>
+            </w:pPr>
+            <w:r>
+              <w:lastRenderedPageBreak/>
+              <w:t>4.</w:t>
+            </w:r>
+          </w:p>
+        </w:tc>
+        <w:tc>
+          <w:tcPr>
+            <w:tcW w:w="3237" w:type="dxa"/>
+          </w:tcPr>
+          <w:p>
+            <w:pPr>
+              <w:jc w:val="center"/>
+            </w:pPr>
+            <w:r>
+              <w:t>Final Aplikasi</w:t>
+            </w:r>
+          </w:p>
+        </w:tc>
+        <w:tc>
+          <w:tcPr>
+            <w:tcW w:w="3238" w:type="dxa"/>
+          </w:tcPr>
+          <w:p>
+            <w:pPr>
+              <w:jc w:val="center"/>
+            </w:pPr>
+            <w:r>
+              <w:drawing>
+                <wp:inline distT="0" distB="0" distL="0" distR="0" wp14:anchorId="6D64B07B" wp14:editId="6991CE83">
+                  <wp:extent cx="1319841" cy="2559307"/>
+                  <wp:effectExtent l="0" t="0" r="0" b="0"/>
+                  <wp:docPr id="6" name="Picture 6"/>
+                  <wp:cNvGraphicFramePr>
+                    <a:graphicFrameLocks xmlns:a="http://schemas.openxmlformats.org/drawingml/2006/main" noChangeAspect="1"/>
+                  </wp:cNvGraphicFramePr>
+                  <a:graphic xmlns:a="http://schemas.openxmlformats.org/drawingml/2006/main">
+                    <a:graphicData uri="http://schemas.openxmlformats.org/drawingml/2006/picture">
+                      <pic:pic xmlns:pic="http://schemas.openxmlformats.org/drawingml/2006/picture">
+                        <pic:nvPicPr>
+                          <pic:cNvPr id="1" name=""/>
+                          <pic:cNvPicPr/>
+                        </pic:nvPicPr>
+                        <pic:blipFill>
+                          <a:blip r:embed="rId10"/>
+                          <a:stretch>
+                            <a:fillRect/>
+                          </a:stretch>
+                        </pic:blipFill>
+                        <pic:spPr>
+                          <a:xfrm>
+                            <a:off x="0" y="0"/>
+                            <a:ext cx="1334327" cy="2587398"/>
+                          </a:xfrm>
+                          <a:prstGeom prst="rect">
+                            <a:avLst/>
+                          </a:prstGeom>
+                        </pic:spPr>
+                      </pic:pic>
+                    </a:graphicData>
+                  </a:graphic>
+                </wp:inline>
+              </w:drawing>
+            </w:r>
+          </w:p>
+        </w:tc>
+        <w:tc>
+          <w:tcPr>
+            <w:tcW w:w="3238" w:type="dxa"/>
+          </w:tcPr>
+          <w:p>
+            <w:pPr>
+              <w:jc w:val="center"/>
+            </w:pPr>
+            <w:r>
+              <w:t>Finishing Aplikasi dan siap dikirim untuk launching.</w:t>
+            </w:r>
+          </w:p>
+        </w:tc>
+      </w:tr>
+    </w:tbl>
     <w:p>
       <w:pPr>
         <w:jc w:val="center"/>
@@ -6051,6 +6052,138 @@
     <w:p>
       <w:pPr>
         <w:jc w:val="center"/>
+        <w:rPr>
+          <w:b/>
+          <w:bCs/>
+          <w:i/>
+          <w:iCs/>
+          <w:u w:val="single"/>
+        </w:rPr>
+      </w:pPr>
+    </w:p>
+    <w:p>
+      <w:pPr>
+        <w:jc w:val="center"/>
+        <w:rPr>
+          <w:b/>
+          <w:bCs/>
+          <w:i/>
+          <w:iCs/>
+          <w:u w:val="single"/>
+        </w:rPr>
+      </w:pPr>
+    </w:p>
+    <w:p>
+      <w:pPr>
+        <w:jc w:val="center"/>
+        <w:rPr>
+          <w:b/>
+          <w:bCs/>
+          <w:i/>
+          <w:iCs/>
+          <w:u w:val="single"/>
+        </w:rPr>
+      </w:pPr>
+      <w:r>
+        <w:rPr>
+          <w:b/>
+          <w:bCs/>
+          <w:i/>
+          <w:iCs/>
+          <w:u w:val="single"/>
+        </w:rPr>
+        <w:lastRenderedPageBreak/>
+        <w:t>Board Trello</w:t>
+      </w:r>
+    </w:p>
+    <w:p>
+      <w:pPr>
+        <w:jc w:val="center"/>
+        <w:rPr>
+          <w:b/>
+          <w:bCs/>
+          <w:i/>
+          <w:iCs/>
+          <w:u w:val="single"/>
+        </w:rPr>
+      </w:pPr>
+      <w:r>
+        <w:rPr>
+          <w:b/>
+          <w:bCs/>
+          <w:i/>
+          <w:iCs/>
+          <w:u w:val="single"/>
+        </w:rPr>
+        <w:drawing>
+          <wp:inline distT="0" distB="0" distL="0" distR="0" wp14:anchorId="0E567AA3" wp14:editId="095D95F9">
+            <wp:extent cx="6810233" cy="3290562"/>
+            <wp:effectExtent l="0" t="0" r="0" b="5715"/>
+            <wp:docPr id="7" name="Picture 7"/>
+            <wp:cNvGraphicFramePr>
+              <a:graphicFrameLocks xmlns:a="http://schemas.openxmlformats.org/drawingml/2006/main" noChangeAspect="1"/>
+            </wp:cNvGraphicFramePr>
+            <a:graphic xmlns:a="http://schemas.openxmlformats.org/drawingml/2006/main">
+              <a:graphicData uri="http://schemas.openxmlformats.org/drawingml/2006/picture">
+                <pic:pic xmlns:pic="http://schemas.openxmlformats.org/drawingml/2006/picture">
+                  <pic:nvPicPr>
+                    <pic:cNvPr id="1" name=""/>
+                    <pic:cNvPicPr/>
+                  </pic:nvPicPr>
+                  <pic:blipFill>
+                    <a:blip r:embed="rId11"/>
+                    <a:stretch>
+                      <a:fillRect/>
+                    </a:stretch>
+                  </pic:blipFill>
+                  <pic:spPr>
+                    <a:xfrm>
+                      <a:off x="0" y="0"/>
+                      <a:ext cx="6814864" cy="3292799"/>
+                    </a:xfrm>
+                    <a:prstGeom prst="rect">
+                      <a:avLst/>
+                    </a:prstGeom>
+                  </pic:spPr>
+                </pic:pic>
+              </a:graphicData>
+            </a:graphic>
+          </wp:inline>
+        </w:drawing>
+      </w:r>
+    </w:p>
+    <w:p>
+      <w:pPr>
+        <w:jc w:val="center"/>
+        <w:rPr>
+          <w:b/>
+          <w:bCs/>
+          <w:i/>
+          <w:iCs/>
+          <w:u w:val="single"/>
+        </w:rPr>
+      </w:pPr>
+      <w:r>
+        <w:rPr>
+          <w:b/>
+          <w:bCs/>
+          <w:i/>
+          <w:iCs/>
+          <w:u w:val="single"/>
+        </w:rPr>
+        <w:t>Figma</w:t>
+      </w:r>
+    </w:p>
+    <w:p>
+      <w:pPr>
+        <w:jc w:val="center"/>
+        <w:rPr>
+          <w:b/>
+          <w:bCs/>
+          <w:i/>
+          <w:iCs/>
+          <w:u w:val="single"/>
+        </w:rPr>
       </w:pPr>
     </w:p>
     <w:sectPr>
@@ -6152,6 +6285,95 @@
     </w:lvl>
   </w:abstractNum>
   <w:abstractNum w:abstractNumId="1" w15:restartNumberingAfterBreak="0">
+    <w:nsid w:val="20A64A89"/>
+    <w:multiLevelType w:val="hybridMultilevel"/>
+    <w:tmpl w:val="4F561CE2"/>
+    <w:lvl w:ilvl="0" w:tplc="3809000F">
+      <w:start w:val="1"/>
+      <w:numFmt w:val="decimal"/>
+      <w:lvlText w:val="%1."/>
+      <w:lvlJc w:val="left"/>
+      <w:pPr>
+        <w:ind w:left="720" w:hanging="360"/>
+      </w:pPr>
+      <w:rPr>
+        <w:rFonts w:hint="default"/>
+      </w:rPr>
+    </w:lvl>
+    <w:lvl w:ilvl="1" w:tplc="38090019" w:tentative="1">
+      <w:start w:val="1"/>
+      <w:numFmt w:val="lowerLetter"/>
+      <w:lvlText w:val="%2."/>
+      <w:lvlJc w:val="left"/>
+      <w:pPr>
+        <w:ind w:left="1440" w:hanging="360"/>
+      </w:pPr>
+    </w:lvl>
+    <w:lvl w:ilvl="2" w:tplc="3809001B" w:tentative="1">
+      <w:start w:val="1"/>
+      <w:numFmt w:val="lowerRoman"/>
+      <w:lvlText w:val="%3."/>
+      <w:lvlJc w:val="right"/>
+      <w:pPr>
+        <w:ind w:left="2160" w:hanging="180"/>
+      </w:pPr>
+    </w:lvl>
+    <w:lvl w:ilvl="3" w:tplc="3809000F" w:tentative="1">
+      <w:start w:val="1"/>
+      <w:numFmt w:val="decimal"/>
+      <w:lvlText w:val="%4."/>
+      <w:lvlJc w:val="left"/>
+      <w:pPr>
+        <w:ind w:left="2880" w:hanging="360"/>
+      </w:pPr>
+    </w:lvl>
+    <w:lvl w:ilvl="4" w:tplc="38090019" w:tentative="1">
+      <w:start w:val="1"/>
+      <w:numFmt w:val="lowerLetter"/>
+      <w:lvlText w:val="%5."/>
+      <w:lvlJc w:val="left"/>
+      <w:pPr>
+        <w:ind w:left="3600" w:hanging="360"/>
+      </w:pPr>
+    </w:lvl>
+    <w:lvl w:ilvl="5" w:tplc="3809001B" w:tentative="1">
+      <w:start w:val="1"/>
+      <w:numFmt w:val="lowerRoman"/>
+      <w:lvlText w:val="%6."/>
+      <w:lvlJc w:val="right"/>
+      <w:pPr>
+        <w:ind w:left="4320" w:hanging="180"/>
+      </w:pPr>
+    </w:lvl>
+    <w:lvl w:ilvl="6" w:tplc="3809000F" w:tentative="1">
+      <w:start w:val="1"/>
+      <w:numFmt w:val="decimal"/>
+      <w:lvlText w:val="%7."/>
+      <w:lvlJc w:val="left"/>
+      <w:pPr>
+        <w:ind w:left="5040" w:hanging="360"/>
+      </w:pPr>
+    </w:lvl>
+    <w:lvl w:ilvl="7" w:tplc="38090019" w:tentative="1">
+      <w:start w:val="1"/>
+      <w:numFmt w:val="lowerLetter"/>
+      <w:lvlText w:val="%8."/>
+      <w:lvlJc w:val="left"/>
+      <w:pPr>
+        <w:ind w:left="5760" w:hanging="360"/>
+      </w:pPr>
+    </w:lvl>
+    <w:lvl w:ilvl="8" w:tplc="3809001B" w:tentative="1">
+      <w:start w:val="1"/>
+      <w:numFmt w:val="lowerRoman"/>
+      <w:lvlText w:val="%9."/>
+      <w:lvlJc w:val="right"/>
+      <w:pPr>
+        <w:ind w:left="6480" w:hanging="180"/>
+      </w:pPr>
+    </w:lvl>
+  </w:abstractNum>
+  <w:abstractNum w:abstractNumId="2" w15:restartNumberingAfterBreak="0">
     <w:nsid w:val="55E321E5"/>
     <w:multiLevelType w:val="hybridMultilevel"/>
     <w:tmpl w:val="183AB556"/>
@@ -6237,7 +6459,7 @@
       </w:pPr>
     </w:lvl>
   </w:abstractNum>
-  <w:abstractNum w:abstractNumId="2" w15:restartNumberingAfterBreak="0">
+  <w:abstractNum w:abstractNumId="3" w15:restartNumberingAfterBreak="0">
     <w:nsid w:val="6069668F"/>
     <w:multiLevelType w:val="hybridMultilevel"/>
     <w:tmpl w:val="B7BA0938"/>
@@ -6324,13 +6546,16 @@
     </w:lvl>
   </w:abstractNum>
   <w:num w:numId="1">
-    <w:abstractNumId w:val="2"/>
+    <w:abstractNumId w:val="3"/>
   </w:num>
   <w:num w:numId="2">
-    <w:abstractNumId w:val="1"/>
+    <w:abstractNumId w:val="2"/>
   </w:num>
   <w:num w:numId="3">
     <w:abstractNumId w:val="0"/>
+  </w:num>
+  <w:num w:numId="4">
+    <w:abstractNumId w:val="1"/>
   </w:num>
 </w:numbering>
 </file>

</xml_diff>

<commit_message>
Add Link Figma Dan Trello
</commit_message>
<xml_diff>
--- a/MentalBoost_Tugas2.docx
+++ b/MentalBoost_Tugas2.docx
@@ -3837,17 +3837,7 @@
           <w:iCs/>
           <w:u w:val="single"/>
         </w:rPr>
-        <w:t xml:space="preserve">Sprint </w:t>
-      </w:r>
-      <w:r>
-        <w:rPr>
-          <w:b/>
-          <w:bCs/>
-          <w:i/>
-          <w:iCs/>
-          <w:u w:val="single"/>
-        </w:rPr>
-        <w:t>3</w:t>
+        <w:t>Sprint 3</w:t>
       </w:r>
     </w:p>
     <w:tbl>
@@ -4015,17 +4005,7 @@
           <w:iCs/>
           <w:u w:val="single"/>
         </w:rPr>
-        <w:t xml:space="preserve">Sprint </w:t>
-      </w:r>
-      <w:r>
-        <w:rPr>
-          <w:b/>
-          <w:bCs/>
-          <w:i/>
-          <w:iCs/>
-          <w:u w:val="single"/>
-        </w:rPr>
-        <w:t>4</w:t>
+        <w:t>Sprint 4</w:t>
       </w:r>
     </w:p>
     <w:tbl>
@@ -5511,6 +5491,9 @@
               <w:jc w:val="center"/>
             </w:pPr>
             <w:r>
+              <w:rPr>
+                <w:noProof/>
+              </w:rPr>
               <w:drawing>
                 <wp:inline distT="0" distB="0" distL="0" distR="0" wp14:anchorId="7C855BAC" wp14:editId="28C3D776">
                   <wp:extent cx="1923174" cy="1500997"/>
@@ -5599,6 +5582,9 @@
               <w:jc w:val="center"/>
             </w:pPr>
             <w:r>
+              <w:rPr>
+                <w:noProof/>
+              </w:rPr>
               <w:drawing>
                 <wp:inline distT="0" distB="0" distL="0" distR="0" wp14:anchorId="229EB517" wp14:editId="71A019AC">
                   <wp:extent cx="1923691" cy="1623475"/>
@@ -5690,6 +5676,9 @@
               <w:jc w:val="center"/>
             </w:pPr>
             <w:r>
+              <w:rPr>
+                <w:noProof/>
+              </w:rPr>
               <w:drawing>
                 <wp:inline distT="0" distB="0" distL="0" distR="0" wp14:anchorId="749B38D4" wp14:editId="66A292A3">
                   <wp:extent cx="1939918" cy="1337094"/>
@@ -5779,6 +5768,9 @@
               <w:jc w:val="center"/>
             </w:pPr>
             <w:r>
+              <w:rPr>
+                <w:noProof/>
+              </w:rPr>
               <w:drawing>
                 <wp:inline distT="0" distB="0" distL="0" distR="0" wp14:anchorId="6D64B07B" wp14:editId="6991CE83">
                   <wp:extent cx="1319841" cy="2559307"/>
@@ -6113,6 +6105,7 @@
           <w:bCs/>
           <w:i/>
           <w:iCs/>
+          <w:noProof/>
           <w:u w:val="single"/>
         </w:rPr>
         <w:drawing>
@@ -6160,6 +6153,7 @@
           <w:bCs/>
           <w:i/>
           <w:iCs/>
+          <w:color w:val="4472C4" w:themeColor="accent1"/>
           <w:u w:val="single"/>
         </w:rPr>
       </w:pPr>
@@ -6171,7 +6165,17 @@
           <w:iCs/>
           <w:u w:val="single"/>
         </w:rPr>
-        <w:t>Figma</w:t>
+        <w:t xml:space="preserve">Link Board Trello :  </w:t>
+      </w:r>
+      <w:r>
+        <w:rPr>
+          <w:b/>
+          <w:bCs/>
+          <w:i/>
+          <w:iCs/>
+          <w:color w:val="4472C4" w:themeColor="accent1"/>
+        </w:rPr>
+        <w:t>https://trello.com/b/mmLAnMoa/uas-mental-bost-aplication</w:t>
       </w:r>
     </w:p>
     <w:p>
@@ -6184,6 +6188,211 @@
           <w:iCs/>
           <w:u w:val="single"/>
         </w:rPr>
+      </w:pPr>
+    </w:p>
+    <w:p>
+      <w:pPr>
+        <w:jc w:val="center"/>
+        <w:rPr>
+          <w:b/>
+          <w:bCs/>
+          <w:i/>
+          <w:iCs/>
+          <w:u w:val="single"/>
+        </w:rPr>
+      </w:pPr>
+    </w:p>
+    <w:p>
+      <w:pPr>
+        <w:jc w:val="center"/>
+        <w:rPr>
+          <w:b/>
+          <w:bCs/>
+          <w:i/>
+          <w:iCs/>
+          <w:u w:val="single"/>
+        </w:rPr>
+      </w:pPr>
+    </w:p>
+    <w:p>
+      <w:pPr>
+        <w:jc w:val="center"/>
+        <w:rPr>
+          <w:b/>
+          <w:bCs/>
+          <w:i/>
+          <w:iCs/>
+          <w:u w:val="single"/>
+        </w:rPr>
+      </w:pPr>
+    </w:p>
+    <w:p>
+      <w:pPr>
+        <w:jc w:val="center"/>
+        <w:rPr>
+          <w:b/>
+          <w:bCs/>
+          <w:i/>
+          <w:iCs/>
+          <w:u w:val="single"/>
+        </w:rPr>
+      </w:pPr>
+    </w:p>
+    <w:p>
+      <w:pPr>
+        <w:jc w:val="center"/>
+        <w:rPr>
+          <w:b/>
+          <w:bCs/>
+          <w:i/>
+          <w:iCs/>
+          <w:u w:val="single"/>
+        </w:rPr>
+      </w:pPr>
+    </w:p>
+    <w:p>
+      <w:pPr>
+        <w:jc w:val="center"/>
+        <w:rPr>
+          <w:b/>
+          <w:bCs/>
+          <w:i/>
+          <w:iCs/>
+          <w:u w:val="single"/>
+        </w:rPr>
+      </w:pPr>
+    </w:p>
+    <w:p>
+      <w:pPr>
+        <w:jc w:val="center"/>
+        <w:rPr>
+          <w:b/>
+          <w:bCs/>
+          <w:i/>
+          <w:iCs/>
+          <w:u w:val="single"/>
+        </w:rPr>
+      </w:pPr>
+      <w:r>
+        <w:rPr>
+          <w:b/>
+          <w:bCs/>
+          <w:i/>
+          <w:iCs/>
+          <w:u w:val="single"/>
+        </w:rPr>
+        <w:lastRenderedPageBreak/>
+        <w:t>Figma</w:t>
+      </w:r>
+    </w:p>
+    <w:p>
+      <w:pPr>
+        <w:jc w:val="center"/>
+        <w:rPr>
+          <w:b/>
+          <w:bCs/>
+          <w:i/>
+          <w:iCs/>
+          <w:noProof/>
+          <w:u w:val="single"/>
+        </w:rPr>
+      </w:pPr>
+      <w:r>
+        <w:rPr>
+          <w:b/>
+          <w:bCs/>
+          <w:i/>
+          <w:iCs/>
+          <w:noProof/>
+          <w:u w:val="single"/>
+        </w:rPr>
+        <w:drawing>
+          <wp:inline distT="0" distB="0" distL="0" distR="0" wp14:anchorId="2AA2CA5E" wp14:editId="1AFB24E5">
+            <wp:extent cx="5407572" cy="4323102"/>
+            <wp:effectExtent l="0" t="0" r="3175" b="1270"/>
+            <wp:docPr id="8" name="Picture 8"/>
+            <wp:cNvGraphicFramePr>
+              <a:graphicFrameLocks xmlns:a="http://schemas.openxmlformats.org/drawingml/2006/main" noChangeAspect="1"/>
+            </wp:cNvGraphicFramePr>
+            <a:graphic xmlns:a="http://schemas.openxmlformats.org/drawingml/2006/main">
+              <a:graphicData uri="http://schemas.openxmlformats.org/drawingml/2006/picture">
+                <pic:pic xmlns:pic="http://schemas.openxmlformats.org/drawingml/2006/picture">
+                  <pic:nvPicPr>
+                    <pic:cNvPr id="8" name="Picture 8"/>
+                    <pic:cNvPicPr/>
+                  </pic:nvPicPr>
+                  <pic:blipFill>
+                    <a:blip r:embed="rId12">
+                      <a:extLst>
+                        <a:ext uri="{28A0092B-C50C-407E-A947-70E740481C1C}">
+                          <a14:useLocalDpi xmlns:a14="http://schemas.microsoft.com/office/drawing/2010/main" val="0"/>
+                        </a:ext>
+                      </a:extLst>
+                    </a:blip>
+                    <a:stretch>
+                      <a:fillRect/>
+                    </a:stretch>
+                  </pic:blipFill>
+                  <pic:spPr>
+                    <a:xfrm>
+                      <a:off x="0" y="0"/>
+                      <a:ext cx="5415368" cy="4329334"/>
+                    </a:xfrm>
+                    <a:prstGeom prst="rect">
+                      <a:avLst/>
+                    </a:prstGeom>
+                  </pic:spPr>
+                </pic:pic>
+              </a:graphicData>
+            </a:graphic>
+          </wp:inline>
+        </w:drawing>
+      </w:r>
+    </w:p>
+    <w:p>
+      <w:pPr>
+        <w:rPr>
+          <w:b/>
+          <w:bCs/>
+          <w:i/>
+          <w:iCs/>
+          <w:noProof/>
+          <w:u w:val="single"/>
+        </w:rPr>
+      </w:pPr>
+    </w:p>
+    <w:p>
+      <w:pPr>
+        <w:jc w:val="center"/>
+      </w:pPr>
+      <w:r>
+        <w:rPr>
+          <w:b/>
+          <w:bCs/>
+          <w:i/>
+          <w:iCs/>
+          <w:u w:val="single"/>
+        </w:rPr>
+        <w:t xml:space="preserve">Link Figma </w:t>
+      </w:r>
+      <w:r>
+        <w:t xml:space="preserve">: </w:t>
+      </w:r>
+      <w:hyperlink r:id="rId13" w:tgtFrame="_blank" w:history="1">
+        <w:r>
+          <w:rPr>
+            <w:rStyle w:val="Hyperlink"/>
+            <w:rFonts w:ascii="Segoe UI" w:hAnsi="Segoe UI" w:cs="Segoe UI"/>
+            <w:sz w:val="21"/>
+            <w:szCs w:val="21"/>
+          </w:rPr>
+          <w:t>https://www.figma.com/file/kTXZGwJF3dZeSC9gCzHsFJ/Untitled?node-id=0%3A1&amp;t=A0hGHeb48fXvTx5R-1</w:t>
+        </w:r>
+      </w:hyperlink>
+    </w:p>
+    <w:p>
+      <w:pPr>
+        <w:jc w:val="center"/>
       </w:pPr>
     </w:p>
     <w:sectPr>
@@ -7019,6 +7228,18 @@
       <w:contextualSpacing/>
     </w:pPr>
   </w:style>
+  <w:style w:type="character" w:styleId="Hyperlink">
+    <w:name w:val="Hyperlink"/>
+    <w:basedOn w:val="DefaultParagraphFont"/>
+    <w:uiPriority w:val="99"/>
+    <w:semiHidden/>
+    <w:unhideWhenUsed/>
+    <w:rsid w:val="00260BDD"/>
+    <w:rPr>
+      <w:color w:val="0000FF"/>
+      <w:u w:val="single"/>
+    </w:rPr>
+  </w:style>
 </w:styles>
 </file>
 

</xml_diff>

<commit_message>
Final Laporan Tugas Uas
</commit_message>
<xml_diff>
--- a/MentalBoost_Tugas2.docx
+++ b/MentalBoost_Tugas2.docx
@@ -6395,6 +6395,116 @@
         <w:jc w:val="center"/>
       </w:pPr>
     </w:p>
+    <w:p>
+      <w:pPr>
+        <w:jc w:val="center"/>
+      </w:pPr>
+    </w:p>
+    <w:p>
+      <w:pPr>
+        <w:jc w:val="center"/>
+        <w:rPr>
+          <w:b/>
+          <w:bCs/>
+          <w:i/>
+          <w:iCs/>
+          <w:u w:val="single"/>
+        </w:rPr>
+      </w:pPr>
+      <w:r>
+        <w:rPr>
+          <w:b/>
+          <w:bCs/>
+          <w:i/>
+          <w:iCs/>
+          <w:u w:val="single"/>
+        </w:rPr>
+        <w:lastRenderedPageBreak/>
+        <w:t>Github</w:t>
+      </w:r>
+    </w:p>
+    <w:p>
+      <w:pPr>
+        <w:jc w:val="center"/>
+        <w:rPr>
+          <w:b/>
+          <w:bCs/>
+          <w:i/>
+          <w:iCs/>
+          <w:u w:val="single"/>
+        </w:rPr>
+      </w:pPr>
+      <w:r>
+        <w:rPr>
+          <w:b/>
+          <w:bCs/>
+          <w:i/>
+          <w:iCs/>
+          <w:u w:val="single"/>
+        </w:rPr>
+        <w:drawing>
+          <wp:inline distT="0" distB="0" distL="0" distR="0" wp14:anchorId="04A47BCA" wp14:editId="31C81373">
+            <wp:extent cx="8229600" cy="3973195"/>
+            <wp:effectExtent l="0" t="0" r="0" b="8255"/>
+            <wp:docPr id="2" name="Picture 2"/>
+            <wp:cNvGraphicFramePr>
+              <a:graphicFrameLocks xmlns:a="http://schemas.openxmlformats.org/drawingml/2006/main" noChangeAspect="1"/>
+            </wp:cNvGraphicFramePr>
+            <a:graphic xmlns:a="http://schemas.openxmlformats.org/drawingml/2006/main">
+              <a:graphicData uri="http://schemas.openxmlformats.org/drawingml/2006/picture">
+                <pic:pic xmlns:pic="http://schemas.openxmlformats.org/drawingml/2006/picture">
+                  <pic:nvPicPr>
+                    <pic:cNvPr id="1" name=""/>
+                    <pic:cNvPicPr/>
+                  </pic:nvPicPr>
+                  <pic:blipFill>
+                    <a:blip r:embed="rId14"/>
+                    <a:stretch>
+                      <a:fillRect/>
+                    </a:stretch>
+                  </pic:blipFill>
+                  <pic:spPr>
+                    <a:xfrm>
+                      <a:off x="0" y="0"/>
+                      <a:ext cx="8229600" cy="3973195"/>
+                    </a:xfrm>
+                    <a:prstGeom prst="rect">
+                      <a:avLst/>
+                    </a:prstGeom>
+                  </pic:spPr>
+                </pic:pic>
+              </a:graphicData>
+            </a:graphic>
+          </wp:inline>
+        </w:drawing>
+      </w:r>
+    </w:p>
+    <w:p>
+      <w:pPr>
+        <w:jc w:val="center"/>
+      </w:pPr>
+      <w:r>
+        <w:rPr>
+          <w:b/>
+          <w:bCs/>
+          <w:i/>
+          <w:iCs/>
+          <w:u w:val="single"/>
+        </w:rPr>
+        <w:t>Link Github</w:t>
+      </w:r>
+      <w:r>
+        <w:t xml:space="preserve"> : </w:t>
+      </w:r>
+      <w:hyperlink r:id="rId15" w:history="1">
+        <w:r>
+          <w:rPr>
+            <w:rStyle w:val="Hyperlink"/>
+          </w:rPr>
+          <w:t>https://github.com/Aldi0705/UAS-Mental_Boost_Aplication.git</w:t>
+        </w:r>
+      </w:hyperlink>
+    </w:p>
     <w:sectPr>
       <w:pgSz w:w="15840" w:h="12240" w:orient="landscape"/>
       <w:pgMar w:top="1440" w:right="1440" w:bottom="1440" w:left="1440" w:header="708" w:footer="708" w:gutter="0"/>
@@ -7232,12 +7342,23 @@
     <w:name w:val="Hyperlink"/>
     <w:basedOn w:val="DefaultParagraphFont"/>
     <w:uiPriority w:val="99"/>
-    <w:semiHidden/>
     <w:unhideWhenUsed/>
     <w:rsid w:val="00260BDD"/>
     <w:rPr>
       <w:color w:val="0000FF"/>
       <w:u w:val="single"/>
+    </w:rPr>
+  </w:style>
+  <w:style w:type="character" w:styleId="UnresolvedMention">
+    <w:name w:val="Unresolved Mention"/>
+    <w:basedOn w:val="DefaultParagraphFont"/>
+    <w:uiPriority w:val="99"/>
+    <w:semiHidden/>
+    <w:unhideWhenUsed/>
+    <w:rsid w:val="0068643D"/>
+    <w:rPr>
+      <w:color w:val="605E5C"/>
+      <w:shd w:val="clear" w:color="auto" w:fill="E1DFDD"/>
     </w:rPr>
   </w:style>
 </w:styles>

</xml_diff>

<commit_message>
Laporan Final Tugas Agile
</commit_message>
<xml_diff>
--- a/MentalBoost_Tugas2.docx
+++ b/MentalBoost_Tugas2.docx
@@ -4561,43 +4561,47 @@
           </w:p>
         </w:tc>
       </w:tr>
+    </w:tbl>
+    <w:p>
+      <w:pPr>
+        <w:jc w:val="center"/>
+      </w:pPr>
+    </w:p>
+    <w:tbl>
+      <w:tblPr>
+        <w:tblStyle w:val="TableGrid"/>
+        <w:tblW w:w="0" w:type="auto"/>
+        <w:tblLook w:val="04A0" w:firstRow="1" w:lastRow="0" w:firstColumn="1" w:lastColumn="0" w:noHBand="0" w:noVBand="1"/>
+      </w:tblPr>
+      <w:tblGrid>
+        <w:gridCol w:w="2779"/>
+        <w:gridCol w:w="2036"/>
+        <w:gridCol w:w="1984"/>
+      </w:tblGrid>
       <w:tr>
         <w:trPr>
           <w:trHeight w:val="300"/>
         </w:trPr>
         <w:tc>
           <w:tcPr>
-            <w:tcW w:w="2779" w:type="dxa"/>
-            <w:noWrap/>
-            <w:hideMark/>
-          </w:tcPr>
-          <w:p>
-            <w:r>
-              <w:t>Meditation Screen</w:t>
-            </w:r>
-          </w:p>
-        </w:tc>
-        <w:tc>
-          <w:tcPr>
-            <w:tcW w:w="2036" w:type="dxa"/>
-            <w:noWrap/>
-            <w:hideMark/>
-          </w:tcPr>
-          <w:p>
-            <w:r>
-              <w:t> </w:t>
-            </w:r>
-          </w:p>
-        </w:tc>
-        <w:tc>
-          <w:tcPr>
-            <w:tcW w:w="1984" w:type="dxa"/>
-            <w:noWrap/>
-            <w:hideMark/>
-          </w:tcPr>
-          <w:p>
-            <w:r>
-              <w:t> </w:t>
+            <w:tcW w:w="6799" w:type="dxa"/>
+            <w:gridSpan w:val="3"/>
+            <w:noWrap/>
+            <w:hideMark/>
+          </w:tcPr>
+          <w:p>
+            <w:pPr>
+              <w:rPr>
+                <w:b/>
+                <w:bCs/>
+              </w:rPr>
+            </w:pPr>
+            <w:r>
+              <w:rPr>
+                <w:b/>
+                <w:bCs/>
+              </w:rPr>
+              <w:t>Sprint Review</w:t>
             </w:r>
           </w:p>
         </w:tc>
@@ -4608,37 +4612,31 @@
         </w:trPr>
         <w:tc>
           <w:tcPr>
-            <w:tcW w:w="2779" w:type="dxa"/>
-            <w:noWrap/>
-            <w:hideMark/>
-          </w:tcPr>
-          <w:p>
-            <w:r>
-              <w:t>Quiz Screen</w:t>
-            </w:r>
-          </w:p>
-        </w:tc>
-        <w:tc>
-          <w:tcPr>
-            <w:tcW w:w="2036" w:type="dxa"/>
-            <w:noWrap/>
-            <w:hideMark/>
-          </w:tcPr>
-          <w:p>
-            <w:r>
-              <w:t> </w:t>
-            </w:r>
-          </w:p>
-        </w:tc>
-        <w:tc>
-          <w:tcPr>
-            <w:tcW w:w="1984" w:type="dxa"/>
-            <w:noWrap/>
-            <w:hideMark/>
-          </w:tcPr>
-          <w:p>
-            <w:r>
-              <w:t> </w:t>
+            <w:tcW w:w="6799" w:type="dxa"/>
+            <w:gridSpan w:val="3"/>
+            <w:noWrap/>
+            <w:hideMark/>
+          </w:tcPr>
+          <w:p>
+            <w:pPr>
+              <w:rPr>
+                <w:b/>
+                <w:bCs/>
+              </w:rPr>
+            </w:pPr>
+            <w:r>
+              <w:rPr>
+                <w:b/>
+                <w:bCs/>
+              </w:rPr>
+              <w:t xml:space="preserve">Sprint </w:t>
+            </w:r>
+            <w:r>
+              <w:rPr>
+                <w:b/>
+                <w:bCs/>
+              </w:rPr>
+              <w:t>2</w:t>
             </w:r>
           </w:p>
         </w:tc>
@@ -4654,8 +4652,18 @@
             <w:hideMark/>
           </w:tcPr>
           <w:p>
-            <w:r>
-              <w:t>Detail Quiz Screen</w:t>
+            <w:pPr>
+              <w:rPr>
+                <w:b/>
+                <w:bCs/>
+              </w:rPr>
+            </w:pPr>
+            <w:r>
+              <w:rPr>
+                <w:b/>
+                <w:bCs/>
+              </w:rPr>
+              <w:t>Completed Task</w:t>
             </w:r>
           </w:p>
         </w:tc>
@@ -4666,8 +4674,18 @@
             <w:hideMark/>
           </w:tcPr>
           <w:p>
-            <w:r>
-              <w:t> </w:t>
+            <w:pPr>
+              <w:rPr>
+                <w:b/>
+                <w:bCs/>
+              </w:rPr>
+            </w:pPr>
+            <w:r>
+              <w:rPr>
+                <w:b/>
+                <w:bCs/>
+              </w:rPr>
+              <w:t>Incompleted Task</w:t>
             </w:r>
           </w:p>
         </w:tc>
@@ -4678,8 +4696,18 @@
             <w:hideMark/>
           </w:tcPr>
           <w:p>
-            <w:r>
-              <w:t> </w:t>
+            <w:pPr>
+              <w:rPr>
+                <w:b/>
+                <w:bCs/>
+              </w:rPr>
+            </w:pPr>
+            <w:r>
+              <w:rPr>
+                <w:b/>
+                <w:bCs/>
+              </w:rPr>
+              <w:t>What's Next</w:t>
             </w:r>
           </w:p>
         </w:tc>
@@ -4696,7 +4724,7 @@
           </w:tcPr>
           <w:p>
             <w:r>
-              <w:t>Counseling Screen</w:t>
+              <w:t>Mediasi Screen</w:t>
             </w:r>
           </w:p>
         </w:tc>
@@ -4718,11 +4746,7 @@
             <w:noWrap/>
             <w:hideMark/>
           </w:tcPr>
-          <w:p>
-            <w:r>
-              <w:t> </w:t>
-            </w:r>
-          </w:p>
+          <w:p/>
         </w:tc>
       </w:tr>
       <w:tr>
@@ -4737,7 +4761,7 @@
           </w:tcPr>
           <w:p>
             <w:r>
-              <w:t>Detail Counseling Screen</w:t>
+              <w:t>Quiz Screen</w:t>
             </w:r>
           </w:p>
         </w:tc>
@@ -4759,11 +4783,7 @@
             <w:noWrap/>
             <w:hideMark/>
           </w:tcPr>
-          <w:p>
-            <w:r>
-              <w:t> </w:t>
-            </w:r>
-          </w:p>
+          <w:p/>
         </w:tc>
       </w:tr>
       <w:tr>
@@ -4778,7 +4798,7 @@
           </w:tcPr>
           <w:p>
             <w:r>
-              <w:t>Tips Screen</w:t>
+              <w:t>Detail Quiz Screen</w:t>
             </w:r>
           </w:p>
         </w:tc>
@@ -4819,7 +4839,7 @@
           </w:tcPr>
           <w:p>
             <w:r>
-              <w:t>Detail Tips Screen</w:t>
+              <w:t>Konseling Screen</w:t>
             </w:r>
           </w:p>
         </w:tc>
@@ -4860,7 +4880,7 @@
           </w:tcPr>
           <w:p>
             <w:r>
-              <w:t>Doctor Detail</w:t>
+              <w:t>Detail Konseling Screen(Chat)</w:t>
             </w:r>
           </w:p>
         </w:tc>
@@ -4901,7 +4921,7 @@
           </w:tcPr>
           <w:p>
             <w:r>
-              <w:t>Schedule with Doctor</w:t>
+              <w:t>Tips Screen</w:t>
             </w:r>
           </w:p>
         </w:tc>
@@ -4930,43 +4950,47 @@
           </w:p>
         </w:tc>
       </w:tr>
+    </w:tbl>
+    <w:p>
+      <w:pPr>
+        <w:jc w:val="center"/>
+      </w:pPr>
+    </w:p>
+    <w:tbl>
+      <w:tblPr>
+        <w:tblStyle w:val="TableGrid"/>
+        <w:tblW w:w="0" w:type="auto"/>
+        <w:tblLook w:val="04A0" w:firstRow="1" w:lastRow="0" w:firstColumn="1" w:lastColumn="0" w:noHBand="0" w:noVBand="1"/>
+      </w:tblPr>
+      <w:tblGrid>
+        <w:gridCol w:w="2779"/>
+        <w:gridCol w:w="2036"/>
+        <w:gridCol w:w="1984"/>
+      </w:tblGrid>
       <w:tr>
         <w:trPr>
           <w:trHeight w:val="300"/>
         </w:trPr>
         <w:tc>
           <w:tcPr>
-            <w:tcW w:w="2779" w:type="dxa"/>
-            <w:noWrap/>
-            <w:hideMark/>
-          </w:tcPr>
-          <w:p>
-            <w:r>
-              <w:t>Schedule Success</w:t>
-            </w:r>
-          </w:p>
-        </w:tc>
-        <w:tc>
-          <w:tcPr>
-            <w:tcW w:w="2036" w:type="dxa"/>
-            <w:noWrap/>
-            <w:hideMark/>
-          </w:tcPr>
-          <w:p>
-            <w:r>
-              <w:t> </w:t>
-            </w:r>
-          </w:p>
-        </w:tc>
-        <w:tc>
-          <w:tcPr>
-            <w:tcW w:w="1984" w:type="dxa"/>
-            <w:noWrap/>
-            <w:hideMark/>
-          </w:tcPr>
-          <w:p>
-            <w:r>
-              <w:t> </w:t>
+            <w:tcW w:w="6799" w:type="dxa"/>
+            <w:gridSpan w:val="3"/>
+            <w:noWrap/>
+            <w:hideMark/>
+          </w:tcPr>
+          <w:p>
+            <w:pPr>
+              <w:rPr>
+                <w:b/>
+                <w:bCs/>
+              </w:rPr>
+            </w:pPr>
+            <w:r>
+              <w:rPr>
+                <w:b/>
+                <w:bCs/>
+              </w:rPr>
+              <w:t>Sprint Review</w:t>
             </w:r>
           </w:p>
         </w:tc>
@@ -4977,37 +5001,31 @@
         </w:trPr>
         <w:tc>
           <w:tcPr>
-            <w:tcW w:w="2779" w:type="dxa"/>
-            <w:noWrap/>
-            <w:hideMark/>
-          </w:tcPr>
-          <w:p>
-            <w:r>
-              <w:t>Edit Profile Screen</w:t>
-            </w:r>
-          </w:p>
-        </w:tc>
-        <w:tc>
-          <w:tcPr>
-            <w:tcW w:w="2036" w:type="dxa"/>
-            <w:noWrap/>
-            <w:hideMark/>
-          </w:tcPr>
-          <w:p>
-            <w:r>
-              <w:t> </w:t>
-            </w:r>
-          </w:p>
-        </w:tc>
-        <w:tc>
-          <w:tcPr>
-            <w:tcW w:w="1984" w:type="dxa"/>
-            <w:noWrap/>
-            <w:hideMark/>
-          </w:tcPr>
-          <w:p>
-            <w:r>
-              <w:t> </w:t>
+            <w:tcW w:w="6799" w:type="dxa"/>
+            <w:gridSpan w:val="3"/>
+            <w:noWrap/>
+            <w:hideMark/>
+          </w:tcPr>
+          <w:p>
+            <w:pPr>
+              <w:rPr>
+                <w:b/>
+                <w:bCs/>
+              </w:rPr>
+            </w:pPr>
+            <w:r>
+              <w:rPr>
+                <w:b/>
+                <w:bCs/>
+              </w:rPr>
+              <w:t xml:space="preserve">Sprint </w:t>
+            </w:r>
+            <w:r>
+              <w:rPr>
+                <w:b/>
+                <w:bCs/>
+              </w:rPr>
+              <w:t>3</w:t>
             </w:r>
           </w:p>
         </w:tc>
@@ -5023,8 +5041,18 @@
             <w:hideMark/>
           </w:tcPr>
           <w:p>
-            <w:r>
-              <w:t>Splash Screen</w:t>
+            <w:pPr>
+              <w:rPr>
+                <w:b/>
+                <w:bCs/>
+              </w:rPr>
+            </w:pPr>
+            <w:r>
+              <w:rPr>
+                <w:b/>
+                <w:bCs/>
+              </w:rPr>
+              <w:t>Completed Task</w:t>
             </w:r>
           </w:p>
         </w:tc>
@@ -5035,8 +5063,18 @@
             <w:hideMark/>
           </w:tcPr>
           <w:p>
-            <w:r>
-              <w:t> </w:t>
+            <w:pPr>
+              <w:rPr>
+                <w:b/>
+                <w:bCs/>
+              </w:rPr>
+            </w:pPr>
+            <w:r>
+              <w:rPr>
+                <w:b/>
+                <w:bCs/>
+              </w:rPr>
+              <w:t>Incompleted Task</w:t>
             </w:r>
           </w:p>
         </w:tc>
@@ -5047,8 +5085,18 @@
             <w:hideMark/>
           </w:tcPr>
           <w:p>
-            <w:r>
-              <w:t> </w:t>
+            <w:pPr>
+              <w:rPr>
+                <w:b/>
+                <w:bCs/>
+              </w:rPr>
+            </w:pPr>
+            <w:r>
+              <w:rPr>
+                <w:b/>
+                <w:bCs/>
+              </w:rPr>
+              <w:t>What's Next</w:t>
             </w:r>
           </w:p>
         </w:tc>
@@ -5065,7 +5113,7 @@
           </w:tcPr>
           <w:p>
             <w:r>
-              <w:t>Detail Profile Screen</w:t>
+              <w:t>Detail Tips Screen</w:t>
             </w:r>
           </w:p>
         </w:tc>
@@ -5087,11 +5135,7 @@
             <w:noWrap/>
             <w:hideMark/>
           </w:tcPr>
-          <w:p>
-            <w:r>
-              <w:t> </w:t>
-            </w:r>
-          </w:p>
+          <w:p/>
         </w:tc>
       </w:tr>
       <w:tr>
@@ -5106,7 +5150,7 @@
           </w:tcPr>
           <w:p>
             <w:r>
-              <w:t>Order Detail Page(Pending)</w:t>
+              <w:t>Detail Dokter</w:t>
             </w:r>
           </w:p>
         </w:tc>
@@ -5128,11 +5172,7 @@
             <w:noWrap/>
             <w:hideMark/>
           </w:tcPr>
-          <w:p>
-            <w:r>
-              <w:t> </w:t>
-            </w:r>
-          </w:p>
+          <w:p/>
         </w:tc>
       </w:tr>
       <w:tr>
@@ -5147,7 +5187,7 @@
           </w:tcPr>
           <w:p>
             <w:r>
-              <w:t>My History Page</w:t>
+              <w:t>Schedule with Dokter</w:t>
             </w:r>
           </w:p>
         </w:tc>
@@ -5188,7 +5228,7 @@
           </w:tcPr>
           <w:p>
             <w:r>
-              <w:t>Order Detail Page(Done)</w:t>
+              <w:t>Schedule Success</w:t>
             </w:r>
           </w:p>
         </w:tc>
@@ -5229,7 +5269,7 @@
           </w:tcPr>
           <w:p>
             <w:r>
-              <w:t>Order Detail Page(Canceled)</w:t>
+              <w:t>Edit Profile Screen</w:t>
             </w:r>
           </w:p>
         </w:tc>
@@ -5270,7 +5310,7 @@
           </w:tcPr>
           <w:p>
             <w:r>
-              <w:t>My Schedule Page</w:t>
+              <w:t>Splash Screen</w:t>
             </w:r>
           </w:p>
         </w:tc>
@@ -5299,17 +5339,429 @@
           </w:p>
         </w:tc>
       </w:tr>
+    </w:tbl>
+    <w:p>
+      <w:pPr>
+        <w:jc w:val="center"/>
+      </w:pPr>
+    </w:p>
+    <w:p>
+      <w:pPr>
+        <w:jc w:val="center"/>
+      </w:pPr>
+    </w:p>
+    <w:p>
+      <w:pPr>
+        <w:jc w:val="center"/>
+      </w:pPr>
+    </w:p>
+    <w:tbl>
+      <w:tblPr>
+        <w:tblStyle w:val="TableGrid"/>
+        <w:tblW w:w="0" w:type="auto"/>
+        <w:tblLook w:val="04A0" w:firstRow="1" w:lastRow="0" w:firstColumn="1" w:lastColumn="0" w:noHBand="0" w:noVBand="1"/>
+      </w:tblPr>
+      <w:tblGrid>
+        <w:gridCol w:w="2779"/>
+        <w:gridCol w:w="2036"/>
+        <w:gridCol w:w="1984"/>
+      </w:tblGrid>
       <w:tr>
         <w:trPr>
           <w:trHeight w:val="300"/>
         </w:trPr>
         <w:tc>
           <w:tcPr>
+            <w:tcW w:w="6799" w:type="dxa"/>
+            <w:gridSpan w:val="3"/>
+            <w:noWrap/>
+            <w:hideMark/>
+          </w:tcPr>
+          <w:p>
+            <w:pPr>
+              <w:rPr>
+                <w:b/>
+                <w:bCs/>
+              </w:rPr>
+            </w:pPr>
+            <w:r>
+              <w:rPr>
+                <w:b/>
+                <w:bCs/>
+              </w:rPr>
+              <w:lastRenderedPageBreak/>
+              <w:t>Sprint Review</w:t>
+            </w:r>
+          </w:p>
+        </w:tc>
+      </w:tr>
+      <w:tr>
+        <w:trPr>
+          <w:trHeight w:val="300"/>
+        </w:trPr>
+        <w:tc>
+          <w:tcPr>
+            <w:tcW w:w="6799" w:type="dxa"/>
+            <w:gridSpan w:val="3"/>
+            <w:noWrap/>
+            <w:hideMark/>
+          </w:tcPr>
+          <w:p>
+            <w:pPr>
+              <w:rPr>
+                <w:b/>
+                <w:bCs/>
+              </w:rPr>
+            </w:pPr>
+            <w:r>
+              <w:rPr>
+                <w:b/>
+                <w:bCs/>
+              </w:rPr>
+              <w:t xml:space="preserve">Sprint </w:t>
+            </w:r>
+            <w:r>
+              <w:rPr>
+                <w:b/>
+                <w:bCs/>
+              </w:rPr>
+              <w:t>4</w:t>
+            </w:r>
+          </w:p>
+        </w:tc>
+      </w:tr>
+      <w:tr>
+        <w:trPr>
+          <w:trHeight w:val="300"/>
+        </w:trPr>
+        <w:tc>
+          <w:tcPr>
             <w:tcW w:w="2779" w:type="dxa"/>
             <w:noWrap/>
             <w:hideMark/>
           </w:tcPr>
           <w:p>
+            <w:pPr>
+              <w:rPr>
+                <w:b/>
+                <w:bCs/>
+              </w:rPr>
+            </w:pPr>
+            <w:r>
+              <w:rPr>
+                <w:b/>
+                <w:bCs/>
+              </w:rPr>
+              <w:t>Completed Task</w:t>
+            </w:r>
+          </w:p>
+        </w:tc>
+        <w:tc>
+          <w:tcPr>
+            <w:tcW w:w="2036" w:type="dxa"/>
+            <w:noWrap/>
+            <w:hideMark/>
+          </w:tcPr>
+          <w:p>
+            <w:pPr>
+              <w:rPr>
+                <w:b/>
+                <w:bCs/>
+              </w:rPr>
+            </w:pPr>
+            <w:r>
+              <w:rPr>
+                <w:b/>
+                <w:bCs/>
+              </w:rPr>
+              <w:t>Incompleted Task</w:t>
+            </w:r>
+          </w:p>
+        </w:tc>
+        <w:tc>
+          <w:tcPr>
+            <w:tcW w:w="1984" w:type="dxa"/>
+            <w:noWrap/>
+            <w:hideMark/>
+          </w:tcPr>
+          <w:p>
+            <w:pPr>
+              <w:rPr>
+                <w:b/>
+                <w:bCs/>
+              </w:rPr>
+            </w:pPr>
+            <w:r>
+              <w:rPr>
+                <w:b/>
+                <w:bCs/>
+              </w:rPr>
+              <w:t>What's Next</w:t>
+            </w:r>
+          </w:p>
+        </w:tc>
+      </w:tr>
+      <w:tr>
+        <w:trPr>
+          <w:trHeight w:val="300"/>
+        </w:trPr>
+        <w:tc>
+          <w:tcPr>
+            <w:tcW w:w="2779" w:type="dxa"/>
+            <w:noWrap/>
+            <w:hideMark/>
+          </w:tcPr>
+          <w:p>
+            <w:r>
+              <w:t>Detail Profile Screen</w:t>
+            </w:r>
+          </w:p>
+        </w:tc>
+        <w:tc>
+          <w:tcPr>
+            <w:tcW w:w="2036" w:type="dxa"/>
+            <w:noWrap/>
+            <w:hideMark/>
+          </w:tcPr>
+          <w:p>
+            <w:r>
+              <w:t> </w:t>
+            </w:r>
+          </w:p>
+        </w:tc>
+        <w:tc>
+          <w:tcPr>
+            <w:tcW w:w="1984" w:type="dxa"/>
+            <w:noWrap/>
+            <w:hideMark/>
+          </w:tcPr>
+          <w:p>
+            <w:r>
+              <w:t>Add Page Only Dokter</w:t>
+            </w:r>
+          </w:p>
+        </w:tc>
+      </w:tr>
+      <w:tr>
+        <w:trPr>
+          <w:trHeight w:val="300"/>
+        </w:trPr>
+        <w:tc>
+          <w:tcPr>
+            <w:tcW w:w="2779" w:type="dxa"/>
+            <w:noWrap/>
+            <w:hideMark/>
+          </w:tcPr>
+          <w:p>
+            <w:r>
+              <w:t>My History Page</w:t>
+            </w:r>
+          </w:p>
+        </w:tc>
+        <w:tc>
+          <w:tcPr>
+            <w:tcW w:w="2036" w:type="dxa"/>
+            <w:noWrap/>
+            <w:hideMark/>
+          </w:tcPr>
+          <w:p>
+            <w:r>
+              <w:t> </w:t>
+            </w:r>
+          </w:p>
+        </w:tc>
+        <w:tc>
+          <w:tcPr>
+            <w:tcW w:w="1984" w:type="dxa"/>
+            <w:noWrap/>
+            <w:hideMark/>
+          </w:tcPr>
+          <w:p/>
+        </w:tc>
+      </w:tr>
+      <w:tr>
+        <w:trPr>
+          <w:trHeight w:val="300"/>
+        </w:trPr>
+        <w:tc>
+          <w:tcPr>
+            <w:tcW w:w="2779" w:type="dxa"/>
+            <w:noWrap/>
+            <w:hideMark/>
+          </w:tcPr>
+          <w:p>
+            <w:r>
+              <w:t>Order Detail Page</w:t>
+            </w:r>
+            <w:r>
+              <w:t>(Pending)</w:t>
+            </w:r>
+          </w:p>
+        </w:tc>
+        <w:tc>
+          <w:tcPr>
+            <w:tcW w:w="2036" w:type="dxa"/>
+            <w:noWrap/>
+            <w:hideMark/>
+          </w:tcPr>
+          <w:p>
+            <w:r>
+              <w:t> </w:t>
+            </w:r>
+          </w:p>
+        </w:tc>
+        <w:tc>
+          <w:tcPr>
+            <w:tcW w:w="1984" w:type="dxa"/>
+            <w:noWrap/>
+            <w:hideMark/>
+          </w:tcPr>
+          <w:p>
+            <w:r>
+              <w:t> </w:t>
+            </w:r>
+          </w:p>
+        </w:tc>
+      </w:tr>
+      <w:tr>
+        <w:trPr>
+          <w:trHeight w:val="300"/>
+        </w:trPr>
+        <w:tc>
+          <w:tcPr>
+            <w:tcW w:w="2779" w:type="dxa"/>
+            <w:noWrap/>
+            <w:hideMark/>
+          </w:tcPr>
+          <w:p>
+            <w:r>
+              <w:t>Order Detail Page</w:t>
+            </w:r>
+            <w:r>
+              <w:t>(Cancel)</w:t>
+            </w:r>
+          </w:p>
+        </w:tc>
+        <w:tc>
+          <w:tcPr>
+            <w:tcW w:w="2036" w:type="dxa"/>
+            <w:noWrap/>
+            <w:hideMark/>
+          </w:tcPr>
+          <w:p>
+            <w:r>
+              <w:t> </w:t>
+            </w:r>
+          </w:p>
+        </w:tc>
+        <w:tc>
+          <w:tcPr>
+            <w:tcW w:w="1984" w:type="dxa"/>
+            <w:noWrap/>
+            <w:hideMark/>
+          </w:tcPr>
+          <w:p>
+            <w:r>
+              <w:t> </w:t>
+            </w:r>
+          </w:p>
+        </w:tc>
+      </w:tr>
+      <w:tr>
+        <w:trPr>
+          <w:trHeight w:val="300"/>
+        </w:trPr>
+        <w:tc>
+          <w:tcPr>
+            <w:tcW w:w="2779" w:type="dxa"/>
+            <w:noWrap/>
+            <w:hideMark/>
+          </w:tcPr>
+          <w:p>
+            <w:r>
+              <w:t>Order Detail Page</w:t>
+            </w:r>
+            <w:r>
+              <w:t>(Done)</w:t>
+            </w:r>
+          </w:p>
+        </w:tc>
+        <w:tc>
+          <w:tcPr>
+            <w:tcW w:w="2036" w:type="dxa"/>
+            <w:noWrap/>
+            <w:hideMark/>
+          </w:tcPr>
+          <w:p>
+            <w:r>
+              <w:t> </w:t>
+            </w:r>
+          </w:p>
+        </w:tc>
+        <w:tc>
+          <w:tcPr>
+            <w:tcW w:w="1984" w:type="dxa"/>
+            <w:noWrap/>
+            <w:hideMark/>
+          </w:tcPr>
+          <w:p>
+            <w:r>
+              <w:t> </w:t>
+            </w:r>
+          </w:p>
+        </w:tc>
+      </w:tr>
+      <w:tr>
+        <w:trPr>
+          <w:trHeight w:val="300"/>
+        </w:trPr>
+        <w:tc>
+          <w:tcPr>
+            <w:tcW w:w="2779" w:type="dxa"/>
+            <w:noWrap/>
+            <w:hideMark/>
+          </w:tcPr>
+          <w:p>
+            <w:r>
+              <w:t>My Schedule Page</w:t>
+            </w:r>
+          </w:p>
+        </w:tc>
+        <w:tc>
+          <w:tcPr>
+            <w:tcW w:w="2036" w:type="dxa"/>
+            <w:noWrap/>
+            <w:hideMark/>
+          </w:tcPr>
+          <w:p>
+            <w:r>
+              <w:t> </w:t>
+            </w:r>
+          </w:p>
+        </w:tc>
+        <w:tc>
+          <w:tcPr>
+            <w:tcW w:w="1984" w:type="dxa"/>
+            <w:noWrap/>
+            <w:hideMark/>
+          </w:tcPr>
+          <w:p>
+            <w:r>
+              <w:t> </w:t>
+            </w:r>
+          </w:p>
+        </w:tc>
+      </w:tr>
+      <w:tr>
+        <w:trPr>
+          <w:trHeight w:val="300"/>
+        </w:trPr>
+        <w:tc>
+          <w:tcPr>
+            <w:tcW w:w="2779" w:type="dxa"/>
+            <w:noWrap/>
+          </w:tcPr>
+          <w:p>
             <w:r>
               <w:t>About Page</w:t>
             </w:r>
@@ -5319,33 +5771,18 @@
           <w:tcPr>
             <w:tcW w:w="2036" w:type="dxa"/>
             <w:noWrap/>
-            <w:hideMark/>
-          </w:tcPr>
-          <w:p>
-            <w:r>
-              <w:t> </w:t>
-            </w:r>
-          </w:p>
+          </w:tcPr>
+          <w:p/>
         </w:tc>
         <w:tc>
           <w:tcPr>
             <w:tcW w:w="1984" w:type="dxa"/>
             <w:noWrap/>
-            <w:hideMark/>
-          </w:tcPr>
-          <w:p>
-            <w:r>
-              <w:t> </w:t>
-            </w:r>
-          </w:p>
+          </w:tcPr>
+          <w:p/>
         </w:tc>
       </w:tr>
     </w:tbl>
-    <w:p>
-      <w:pPr>
-        <w:jc w:val="center"/>
-      </w:pPr>
-    </w:p>
     <w:p>
       <w:pPr>
         <w:jc w:val="center"/>
@@ -5385,7 +5822,6 @@
           <w:iCs/>
           <w:u w:val="single"/>
         </w:rPr>
-        <w:lastRenderedPageBreak/>
         <w:t>Daily Scrum</w:t>
       </w:r>
     </w:p>
@@ -5556,6 +5992,7 @@
               <w:jc w:val="center"/>
             </w:pPr>
             <w:r>
+              <w:lastRenderedPageBreak/>
               <w:t xml:space="preserve">2. </w:t>
             </w:r>
           </w:p>
@@ -5741,7 +6178,6 @@
               <w:jc w:val="center"/>
             </w:pPr>
             <w:r>
-              <w:lastRenderedPageBreak/>
               <w:t>4.</w:t>
             </w:r>
           </w:p>
@@ -5848,6 +6284,7 @@
           <w:iCs/>
           <w:u w:val="single"/>
         </w:rPr>
+        <w:lastRenderedPageBreak/>
         <w:t>Sprint Retripective</w:t>
       </w:r>
     </w:p>
@@ -5975,71 +6412,6 @@
           </w:p>
         </w:tc>
       </w:tr>
-      <w:tr>
-        <w:trPr>
-          <w:trHeight w:val="300"/>
-        </w:trPr>
-        <w:tc>
-          <w:tcPr>
-            <w:tcW w:w="3620" w:type="dxa"/>
-            <w:noWrap/>
-            <w:hideMark/>
-          </w:tcPr>
-          <w:p>
-            <w:r>
-              <w:t>Durasi pengerjaan yang On Time</w:t>
-            </w:r>
-          </w:p>
-        </w:tc>
-      </w:tr>
-      <w:tr>
-        <w:trPr>
-          <w:trHeight w:val="300"/>
-        </w:trPr>
-        <w:tc>
-          <w:tcPr>
-            <w:tcW w:w="3620" w:type="dxa"/>
-            <w:noWrap/>
-          </w:tcPr>
-          <w:p>
-            <w:r>
-              <w:t>Commit Github dengan teratur dan sesuai jobdesk</w:t>
-            </w:r>
-          </w:p>
-        </w:tc>
-      </w:tr>
-      <w:tr>
-        <w:trPr>
-          <w:trHeight w:val="300"/>
-        </w:trPr>
-        <w:tc>
-          <w:tcPr>
-            <w:tcW w:w="3620" w:type="dxa"/>
-            <w:noWrap/>
-          </w:tcPr>
-          <w:p>
-            <w:r>
-              <w:t>Riview App yang sudah di build</w:t>
-            </w:r>
-          </w:p>
-        </w:tc>
-      </w:tr>
-      <w:tr>
-        <w:trPr>
-          <w:trHeight w:val="300"/>
-        </w:trPr>
-        <w:tc>
-          <w:tcPr>
-            <w:tcW w:w="3620" w:type="dxa"/>
-            <w:noWrap/>
-          </w:tcPr>
-          <w:p>
-            <w:r>
-              <w:t>Melakukan Try and Error untuk aplikasinya</w:t>
-            </w:r>
-          </w:p>
-        </w:tc>
-      </w:tr>
     </w:tbl>
     <w:p>
       <w:pPr>
@@ -6053,6 +6425,121 @@
         </w:rPr>
       </w:pPr>
     </w:p>
+    <w:tbl>
+      <w:tblPr>
+        <w:tblStyle w:val="TableGrid"/>
+        <w:tblW w:w="0" w:type="auto"/>
+        <w:tblLook w:val="04A0" w:firstRow="1" w:lastRow="0" w:firstColumn="1" w:lastColumn="0" w:noHBand="0" w:noVBand="1"/>
+      </w:tblPr>
+      <w:tblGrid>
+        <w:gridCol w:w="3620"/>
+      </w:tblGrid>
+      <w:tr>
+        <w:trPr>
+          <w:trHeight w:val="300"/>
+        </w:trPr>
+        <w:tc>
+          <w:tcPr>
+            <w:tcW w:w="3620" w:type="dxa"/>
+            <w:noWrap/>
+            <w:hideMark/>
+          </w:tcPr>
+          <w:p>
+            <w:pPr>
+              <w:rPr>
+                <w:b/>
+                <w:bCs/>
+              </w:rPr>
+            </w:pPr>
+            <w:r>
+              <w:rPr>
+                <w:b/>
+                <w:bCs/>
+              </w:rPr>
+              <w:t>Sprint Retrospective</w:t>
+            </w:r>
+          </w:p>
+        </w:tc>
+      </w:tr>
+      <w:tr>
+        <w:trPr>
+          <w:trHeight w:val="300"/>
+        </w:trPr>
+        <w:tc>
+          <w:tcPr>
+            <w:tcW w:w="3620" w:type="dxa"/>
+            <w:noWrap/>
+            <w:hideMark/>
+          </w:tcPr>
+          <w:p>
+            <w:pPr>
+              <w:rPr>
+                <w:b/>
+                <w:bCs/>
+              </w:rPr>
+            </w:pPr>
+            <w:r>
+              <w:rPr>
+                <w:b/>
+                <w:bCs/>
+              </w:rPr>
+              <w:t xml:space="preserve">Sprint </w:t>
+            </w:r>
+            <w:r>
+              <w:rPr>
+                <w:b/>
+                <w:bCs/>
+              </w:rPr>
+              <w:t>2</w:t>
+            </w:r>
+          </w:p>
+        </w:tc>
+      </w:tr>
+      <w:tr>
+        <w:trPr>
+          <w:trHeight w:val="300"/>
+        </w:trPr>
+        <w:tc>
+          <w:tcPr>
+            <w:tcW w:w="3620" w:type="dxa"/>
+            <w:noWrap/>
+            <w:hideMark/>
+          </w:tcPr>
+          <w:p>
+            <w:pPr>
+              <w:rPr>
+                <w:b/>
+                <w:bCs/>
+              </w:rPr>
+            </w:pPr>
+            <w:r>
+              <w:rPr>
+                <w:b/>
+                <w:bCs/>
+              </w:rPr>
+              <w:t>Hal yang perlu dipertahankan</w:t>
+            </w:r>
+          </w:p>
+        </w:tc>
+      </w:tr>
+      <w:tr>
+        <w:trPr>
+          <w:trHeight w:val="300"/>
+        </w:trPr>
+        <w:tc>
+          <w:tcPr>
+            <w:tcW w:w="3620" w:type="dxa"/>
+            <w:noWrap/>
+            <w:hideMark/>
+          </w:tcPr>
+          <w:p>
+            <w:r>
+              <w:t>Durasi pengerjaan yang On Time</w:t>
+            </w:r>
+          </w:p>
+        </w:tc>
+      </w:tr>
+    </w:tbl>
     <w:p>
       <w:pPr>
         <w:jc w:val="center"/>
@@ -6065,6 +6552,120 @@
         </w:rPr>
       </w:pPr>
     </w:p>
+    <w:tbl>
+      <w:tblPr>
+        <w:tblStyle w:val="TableGrid"/>
+        <w:tblW w:w="0" w:type="auto"/>
+        <w:tblLook w:val="04A0" w:firstRow="1" w:lastRow="0" w:firstColumn="1" w:lastColumn="0" w:noHBand="0" w:noVBand="1"/>
+      </w:tblPr>
+      <w:tblGrid>
+        <w:gridCol w:w="3620"/>
+      </w:tblGrid>
+      <w:tr>
+        <w:trPr>
+          <w:trHeight w:val="300"/>
+        </w:trPr>
+        <w:tc>
+          <w:tcPr>
+            <w:tcW w:w="3620" w:type="dxa"/>
+            <w:noWrap/>
+            <w:hideMark/>
+          </w:tcPr>
+          <w:p>
+            <w:pPr>
+              <w:rPr>
+                <w:b/>
+                <w:bCs/>
+              </w:rPr>
+            </w:pPr>
+            <w:r>
+              <w:rPr>
+                <w:b/>
+                <w:bCs/>
+              </w:rPr>
+              <w:t>Sprint Retrospective</w:t>
+            </w:r>
+          </w:p>
+        </w:tc>
+      </w:tr>
+      <w:tr>
+        <w:trPr>
+          <w:trHeight w:val="300"/>
+        </w:trPr>
+        <w:tc>
+          <w:tcPr>
+            <w:tcW w:w="3620" w:type="dxa"/>
+            <w:noWrap/>
+            <w:hideMark/>
+          </w:tcPr>
+          <w:p>
+            <w:pPr>
+              <w:rPr>
+                <w:b/>
+                <w:bCs/>
+              </w:rPr>
+            </w:pPr>
+            <w:r>
+              <w:rPr>
+                <w:b/>
+                <w:bCs/>
+              </w:rPr>
+              <w:t xml:space="preserve">Sprint </w:t>
+            </w:r>
+            <w:r>
+              <w:rPr>
+                <w:b/>
+                <w:bCs/>
+              </w:rPr>
+              <w:t>3</w:t>
+            </w:r>
+          </w:p>
+        </w:tc>
+      </w:tr>
+      <w:tr>
+        <w:trPr>
+          <w:trHeight w:val="300"/>
+        </w:trPr>
+        <w:tc>
+          <w:tcPr>
+            <w:tcW w:w="3620" w:type="dxa"/>
+            <w:noWrap/>
+            <w:hideMark/>
+          </w:tcPr>
+          <w:p>
+            <w:pPr>
+              <w:rPr>
+                <w:b/>
+                <w:bCs/>
+              </w:rPr>
+            </w:pPr>
+            <w:r>
+              <w:rPr>
+                <w:b/>
+                <w:bCs/>
+              </w:rPr>
+              <w:t>Hal yang perlu dipertahankan</w:t>
+            </w:r>
+          </w:p>
+        </w:tc>
+      </w:tr>
+      <w:tr>
+        <w:trPr>
+          <w:trHeight w:val="300"/>
+        </w:trPr>
+        <w:tc>
+          <w:tcPr>
+            <w:tcW w:w="3620" w:type="dxa"/>
+            <w:noWrap/>
+          </w:tcPr>
+          <w:p>
+            <w:r>
+              <w:t>Commit Github dengan teratur dan sesuai jobdesk</w:t>
+            </w:r>
+          </w:p>
+        </w:tc>
+      </w:tr>
+    </w:tbl>
     <w:p>
       <w:pPr>
         <w:jc w:val="center"/>
@@ -6076,6 +6677,171 @@
           <w:u w:val="single"/>
         </w:rPr>
       </w:pPr>
+    </w:p>
+    <w:tbl>
+      <w:tblPr>
+        <w:tblStyle w:val="TableGrid"/>
+        <w:tblW w:w="0" w:type="auto"/>
+        <w:tblLook w:val="04A0" w:firstRow="1" w:lastRow="0" w:firstColumn="1" w:lastColumn="0" w:noHBand="0" w:noVBand="1"/>
+      </w:tblPr>
+      <w:tblGrid>
+        <w:gridCol w:w="3620"/>
+      </w:tblGrid>
+      <w:tr>
+        <w:trPr>
+          <w:trHeight w:val="300"/>
+        </w:trPr>
+        <w:tc>
+          <w:tcPr>
+            <w:tcW w:w="3620" w:type="dxa"/>
+            <w:noWrap/>
+            <w:hideMark/>
+          </w:tcPr>
+          <w:p>
+            <w:pPr>
+              <w:rPr>
+                <w:b/>
+                <w:bCs/>
+              </w:rPr>
+            </w:pPr>
+            <w:r>
+              <w:rPr>
+                <w:b/>
+                <w:bCs/>
+              </w:rPr>
+              <w:t>Sprint Retrospective</w:t>
+            </w:r>
+          </w:p>
+        </w:tc>
+      </w:tr>
+      <w:tr>
+        <w:trPr>
+          <w:trHeight w:val="300"/>
+        </w:trPr>
+        <w:tc>
+          <w:tcPr>
+            <w:tcW w:w="3620" w:type="dxa"/>
+            <w:noWrap/>
+            <w:hideMark/>
+          </w:tcPr>
+          <w:p>
+            <w:pPr>
+              <w:rPr>
+                <w:b/>
+                <w:bCs/>
+              </w:rPr>
+            </w:pPr>
+            <w:r>
+              <w:rPr>
+                <w:b/>
+                <w:bCs/>
+              </w:rPr>
+              <w:t xml:space="preserve">Sprint </w:t>
+            </w:r>
+            <w:r>
+              <w:rPr>
+                <w:b/>
+                <w:bCs/>
+              </w:rPr>
+              <w:t>4</w:t>
+            </w:r>
+          </w:p>
+        </w:tc>
+      </w:tr>
+      <w:tr>
+        <w:trPr>
+          <w:trHeight w:val="300"/>
+        </w:trPr>
+        <w:tc>
+          <w:tcPr>
+            <w:tcW w:w="3620" w:type="dxa"/>
+            <w:noWrap/>
+            <w:hideMark/>
+          </w:tcPr>
+          <w:p>
+            <w:pPr>
+              <w:rPr>
+                <w:b/>
+                <w:bCs/>
+              </w:rPr>
+            </w:pPr>
+            <w:r>
+              <w:rPr>
+                <w:b/>
+                <w:bCs/>
+              </w:rPr>
+              <w:t>Hal yang perlu dipertahankan</w:t>
+            </w:r>
+          </w:p>
+        </w:tc>
+      </w:tr>
+      <w:tr>
+        <w:trPr>
+          <w:trHeight w:val="300"/>
+        </w:trPr>
+        <w:tc>
+          <w:tcPr>
+            <w:tcW w:w="3620" w:type="dxa"/>
+            <w:noWrap/>
+          </w:tcPr>
+          <w:p>
+            <w:r>
+              <w:t>Riview App yang sudah di build</w:t>
+            </w:r>
+          </w:p>
+        </w:tc>
+      </w:tr>
+      <w:tr>
+        <w:trPr>
+          <w:trHeight w:val="300"/>
+        </w:trPr>
+        <w:tc>
+          <w:tcPr>
+            <w:tcW w:w="3620" w:type="dxa"/>
+            <w:noWrap/>
+          </w:tcPr>
+          <w:p>
+            <w:r>
+              <w:t>Melakukan Try and Error untuk aplikasinya</w:t>
+            </w:r>
+          </w:p>
+        </w:tc>
+      </w:tr>
+    </w:tbl>
+    <w:p>
+      <w:pPr>
+        <w:jc w:val="center"/>
+        <w:rPr>
+          <w:b/>
+          <w:bCs/>
+          <w:i/>
+          <w:iCs/>
+          <w:u w:val="single"/>
+        </w:rPr>
+      </w:pPr>
+    </w:p>
+    <w:p>
+      <w:pPr>
+        <w:jc w:val="center"/>
+        <w:rPr>
+          <w:b/>
+          <w:bCs/>
+          <w:i/>
+          <w:iCs/>
+          <w:u w:val="single"/>
+        </w:rPr>
+      </w:pPr>
+    </w:p>
+    <w:p>
+      <w:pPr>
+        <w:rPr>
+          <w:b/>
+          <w:bCs/>
+          <w:i/>
+          <w:iCs/>
+          <w:u w:val="single"/>
+        </w:rPr>
+      </w:pPr>
       <w:r>
         <w:rPr>
           <w:b/>
@@ -6084,8 +6850,7 @@
           <w:iCs/>
           <w:u w:val="single"/>
         </w:rPr>
-        <w:lastRenderedPageBreak/>
-        <w:t>Board Trello</w:t>
+        <w:br w:type="page"/>
       </w:r>
     </w:p>
     <w:p>
@@ -6099,20 +6864,65 @@
           <w:u w:val="single"/>
         </w:rPr>
       </w:pPr>
+    </w:p>
+    <w:p>
+      <w:pPr>
+        <w:jc w:val="center"/>
+        <w:rPr>
+          <w:b/>
+          <w:bCs/>
+          <w:i/>
+          <w:iCs/>
+          <w:u w:val="single"/>
+        </w:rPr>
+      </w:pPr>
+    </w:p>
+    <w:p>
+      <w:pPr>
+        <w:jc w:val="center"/>
+        <w:rPr>
+          <w:b/>
+          <w:bCs/>
+          <w:i/>
+          <w:iCs/>
+          <w:u w:val="single"/>
+        </w:rPr>
+      </w:pPr>
       <w:r>
         <w:rPr>
           <w:b/>
           <w:bCs/>
           <w:i/>
           <w:iCs/>
-          <w:noProof/>
+          <w:u w:val="single"/>
+        </w:rPr>
+        <w:t>Board Trello</w:t>
+      </w:r>
+    </w:p>
+    <w:p>
+      <w:pPr>
+        <w:jc w:val="center"/>
+        <w:rPr>
+          <w:b/>
+          <w:bCs/>
+          <w:i/>
+          <w:iCs/>
+          <w:u w:val="single"/>
+        </w:rPr>
+      </w:pPr>
+      <w:r>
+        <w:rPr>
+          <w:b/>
+          <w:bCs/>
+          <w:i/>
+          <w:iCs/>
           <w:u w:val="single"/>
         </w:rPr>
         <w:drawing>
-          <wp:inline distT="0" distB="0" distL="0" distR="0" wp14:anchorId="0E567AA3" wp14:editId="095D95F9">
-            <wp:extent cx="6810233" cy="3290562"/>
-            <wp:effectExtent l="0" t="0" r="0" b="5715"/>
-            <wp:docPr id="7" name="Picture 7"/>
+          <wp:inline distT="0" distB="0" distL="0" distR="0" wp14:anchorId="34412CF6" wp14:editId="65C955F1">
+            <wp:extent cx="6761747" cy="3244699"/>
+            <wp:effectExtent l="0" t="0" r="1270" b="0"/>
+            <wp:docPr id="9" name="Picture 9"/>
             <wp:cNvGraphicFramePr>
               <a:graphicFrameLocks xmlns:a="http://schemas.openxmlformats.org/drawingml/2006/main" noChangeAspect="1"/>
             </wp:cNvGraphicFramePr>
@@ -6132,7 +6942,7 @@
                   <pic:spPr>
                     <a:xfrm>
                       <a:off x="0" y="0"/>
-                      <a:ext cx="6814864" cy="3292799"/>
+                      <a:ext cx="6769202" cy="3248277"/>
                     </a:xfrm>
                     <a:prstGeom prst="rect">
                       <a:avLst/>
@@ -6281,7 +7091,6 @@
           <w:iCs/>
           <w:u w:val="single"/>
         </w:rPr>
-        <w:lastRenderedPageBreak/>
         <w:t>Figma</w:t>
       </w:r>
     </w:p>
@@ -6419,7 +7228,6 @@
           <w:iCs/>
           <w:u w:val="single"/>
         </w:rPr>
-        <w:lastRenderedPageBreak/>
         <w:t>Github</w:t>
       </w:r>
     </w:p>
@@ -6440,6 +7248,7 @@
           <w:bCs/>
           <w:i/>
           <w:iCs/>
+          <w:noProof/>
           <w:u w:val="single"/>
         </w:rPr>
         <w:drawing>

</xml_diff>